<commit_message>
Agregando Diagrama de flujo Vfinal y zip con imagenes
</commit_message>
<xml_diff>
--- a/Algoritmo.docx
+++ b/Algoritmo.docx
@@ -53,7 +53,9 @@
               <w:tab w:val="right" w:leader="dot" w:pos="8828"/>
             </w:tabs>
             <w:rPr>
+              <w:rFonts w:eastAsiaTheme="minorEastAsia"/>
               <w:noProof/>
+              <w:lang w:eastAsia="es-MX"/>
             </w:rPr>
           </w:pPr>
           <w:r>
@@ -74,7 +76,7 @@
             </w:rPr>
             <w:fldChar w:fldCharType="separate"/>
           </w:r>
-          <w:hyperlink w:anchor="_Toc536563001" w:history="1">
+          <w:hyperlink w:anchor="_Toc536702769" w:history="1">
             <w:r>
               <w:rPr>
                 <w:rStyle w:val="Hipervnculo"/>
@@ -102,7 +104,7 @@
                 <w:noProof/>
                 <w:webHidden/>
               </w:rPr>
-              <w:instrText xml:space="preserve"> PAGEREF _Toc536563001 \h </w:instrText>
+              <w:instrText xml:space="preserve"> PAGEREF _Toc536702769 \h </w:instrText>
             </w:r>
             <w:r>
               <w:rPr>
@@ -140,17 +142,19 @@
               <w:tab w:val="right" w:leader="dot" w:pos="8828"/>
             </w:tabs>
             <w:rPr>
+              <w:rFonts w:eastAsiaTheme="minorEastAsia"/>
               <w:noProof/>
+              <w:lang w:eastAsia="es-MX"/>
             </w:rPr>
           </w:pPr>
-          <w:hyperlink w:anchor="_Toc536563002" w:history="1">
+          <w:hyperlink w:anchor="_Toc536702770" w:history="1">
             <w:r>
               <w:rPr>
                 <w:rStyle w:val="Hipervnculo"/>
                 <w:rFonts w:ascii="Arial" w:hAnsi="Arial" w:cs="Arial"/>
                 <w:noProof/>
               </w:rPr>
-              <w:t>ALGORITMO GENERAL</w:t>
+              <w:t>ALGORITMO GENERAL DEL CONTROL ESCOLAR DEL “INSTITUTO NERI VELA”</w:t>
             </w:r>
             <w:r>
               <w:rPr>
@@ -171,7 +175,7 @@
                 <w:noProof/>
                 <w:webHidden/>
               </w:rPr>
-              <w:instrText xml:space="preserve"> PAGEREF _Toc536563002 \h </w:instrText>
+              <w:instrText xml:space="preserve"> PAGEREF _Toc536702770 \h </w:instrText>
             </w:r>
             <w:r>
               <w:rPr>
@@ -192,6 +196,858 @@
                 <w:webHidden/>
               </w:rPr>
               <w:t>4</w:t>
+            </w:r>
+            <w:r>
+              <w:rPr>
+                <w:noProof/>
+                <w:webHidden/>
+              </w:rPr>
+              <w:fldChar w:fldCharType="end"/>
+            </w:r>
+          </w:hyperlink>
+        </w:p>
+        <w:p>
+          <w:pPr>
+            <w:pStyle w:val="TDC1"/>
+            <w:tabs>
+              <w:tab w:val="right" w:leader="dot" w:pos="8828"/>
+            </w:tabs>
+            <w:rPr>
+              <w:rFonts w:eastAsiaTheme="minorEastAsia"/>
+              <w:noProof/>
+              <w:lang w:eastAsia="es-MX"/>
+            </w:rPr>
+          </w:pPr>
+          <w:hyperlink w:anchor="_Toc536702771" w:history="1">
+            <w:r>
+              <w:rPr>
+                <w:rStyle w:val="Hipervnculo"/>
+                <w:rFonts w:ascii="Arial" w:hAnsi="Arial"/>
+                <w:noProof/>
+              </w:rPr>
+              <w:t>ALGORITMO POR MÓDULOS</w:t>
+            </w:r>
+            <w:r>
+              <w:rPr>
+                <w:noProof/>
+                <w:webHidden/>
+              </w:rPr>
+              <w:tab/>
+            </w:r>
+            <w:r>
+              <w:rPr>
+                <w:noProof/>
+                <w:webHidden/>
+              </w:rPr>
+              <w:fldChar w:fldCharType="begin"/>
+            </w:r>
+            <w:r>
+              <w:rPr>
+                <w:noProof/>
+                <w:webHidden/>
+              </w:rPr>
+              <w:instrText xml:space="preserve"> PAGEREF _Toc536702771 \h </w:instrText>
+            </w:r>
+            <w:r>
+              <w:rPr>
+                <w:noProof/>
+                <w:webHidden/>
+              </w:rPr>
+            </w:r>
+            <w:r>
+              <w:rPr>
+                <w:noProof/>
+                <w:webHidden/>
+              </w:rPr>
+              <w:fldChar w:fldCharType="separate"/>
+            </w:r>
+            <w:r>
+              <w:rPr>
+                <w:noProof/>
+                <w:webHidden/>
+              </w:rPr>
+              <w:t>6</w:t>
+            </w:r>
+            <w:r>
+              <w:rPr>
+                <w:noProof/>
+                <w:webHidden/>
+              </w:rPr>
+              <w:fldChar w:fldCharType="end"/>
+            </w:r>
+          </w:hyperlink>
+        </w:p>
+        <w:p>
+          <w:pPr>
+            <w:pStyle w:val="TDC2"/>
+            <w:tabs>
+              <w:tab w:val="right" w:leader="dot" w:pos="8828"/>
+            </w:tabs>
+            <w:rPr>
+              <w:rFonts w:eastAsiaTheme="minorEastAsia"/>
+              <w:noProof/>
+              <w:lang w:eastAsia="es-MX"/>
+            </w:rPr>
+          </w:pPr>
+          <w:hyperlink w:anchor="_Toc536702772" w:history="1">
+            <w:r>
+              <w:rPr>
+                <w:rStyle w:val="Hipervnculo"/>
+                <w:rFonts w:ascii="Arial" w:hAnsi="Arial"/>
+                <w:noProof/>
+              </w:rPr>
+              <w:t>Inscripción</w:t>
+            </w:r>
+            <w:r>
+              <w:rPr>
+                <w:noProof/>
+                <w:webHidden/>
+              </w:rPr>
+              <w:tab/>
+            </w:r>
+            <w:r>
+              <w:rPr>
+                <w:noProof/>
+                <w:webHidden/>
+              </w:rPr>
+              <w:fldChar w:fldCharType="begin"/>
+            </w:r>
+            <w:r>
+              <w:rPr>
+                <w:noProof/>
+                <w:webHidden/>
+              </w:rPr>
+              <w:instrText xml:space="preserve"> PAGEREF _Toc536702772 \h </w:instrText>
+            </w:r>
+            <w:r>
+              <w:rPr>
+                <w:noProof/>
+                <w:webHidden/>
+              </w:rPr>
+            </w:r>
+            <w:r>
+              <w:rPr>
+                <w:noProof/>
+                <w:webHidden/>
+              </w:rPr>
+              <w:fldChar w:fldCharType="separate"/>
+            </w:r>
+            <w:r>
+              <w:rPr>
+                <w:noProof/>
+                <w:webHidden/>
+              </w:rPr>
+              <w:t>6</w:t>
+            </w:r>
+            <w:r>
+              <w:rPr>
+                <w:noProof/>
+                <w:webHidden/>
+              </w:rPr>
+              <w:fldChar w:fldCharType="end"/>
+            </w:r>
+          </w:hyperlink>
+        </w:p>
+        <w:p>
+          <w:pPr>
+            <w:pStyle w:val="TDC2"/>
+            <w:tabs>
+              <w:tab w:val="right" w:leader="dot" w:pos="8828"/>
+            </w:tabs>
+            <w:rPr>
+              <w:rFonts w:eastAsiaTheme="minorEastAsia"/>
+              <w:noProof/>
+              <w:lang w:eastAsia="es-MX"/>
+            </w:rPr>
+          </w:pPr>
+          <w:hyperlink w:anchor="_Toc536702773" w:history="1">
+            <w:r>
+              <w:rPr>
+                <w:rStyle w:val="Hipervnculo"/>
+                <w:rFonts w:ascii="Arial" w:hAnsi="Arial"/>
+                <w:noProof/>
+              </w:rPr>
+              <w:t>Generación de boletas</w:t>
+            </w:r>
+            <w:r>
+              <w:rPr>
+                <w:noProof/>
+                <w:webHidden/>
+              </w:rPr>
+              <w:tab/>
+            </w:r>
+            <w:r>
+              <w:rPr>
+                <w:noProof/>
+                <w:webHidden/>
+              </w:rPr>
+              <w:fldChar w:fldCharType="begin"/>
+            </w:r>
+            <w:r>
+              <w:rPr>
+                <w:noProof/>
+                <w:webHidden/>
+              </w:rPr>
+              <w:instrText xml:space="preserve"> PAGEREF _Toc536702773 \h </w:instrText>
+            </w:r>
+            <w:r>
+              <w:rPr>
+                <w:noProof/>
+                <w:webHidden/>
+              </w:rPr>
+            </w:r>
+            <w:r>
+              <w:rPr>
+                <w:noProof/>
+                <w:webHidden/>
+              </w:rPr>
+              <w:fldChar w:fldCharType="separate"/>
+            </w:r>
+            <w:r>
+              <w:rPr>
+                <w:noProof/>
+                <w:webHidden/>
+              </w:rPr>
+              <w:t>6</w:t>
+            </w:r>
+            <w:r>
+              <w:rPr>
+                <w:noProof/>
+                <w:webHidden/>
+              </w:rPr>
+              <w:fldChar w:fldCharType="end"/>
+            </w:r>
+          </w:hyperlink>
+        </w:p>
+        <w:p>
+          <w:pPr>
+            <w:pStyle w:val="TDC2"/>
+            <w:tabs>
+              <w:tab w:val="right" w:leader="dot" w:pos="8828"/>
+            </w:tabs>
+            <w:rPr>
+              <w:rFonts w:eastAsiaTheme="minorEastAsia"/>
+              <w:noProof/>
+              <w:lang w:eastAsia="es-MX"/>
+            </w:rPr>
+          </w:pPr>
+          <w:hyperlink w:anchor="_Toc536702774" w:history="1">
+            <w:r>
+              <w:rPr>
+                <w:rStyle w:val="Hipervnculo"/>
+                <w:rFonts w:ascii="Arial" w:hAnsi="Arial"/>
+                <w:noProof/>
+              </w:rPr>
+              <w:t>Consultar Estadísticas</w:t>
+            </w:r>
+            <w:r>
+              <w:rPr>
+                <w:noProof/>
+                <w:webHidden/>
+              </w:rPr>
+              <w:tab/>
+            </w:r>
+            <w:r>
+              <w:rPr>
+                <w:noProof/>
+                <w:webHidden/>
+              </w:rPr>
+              <w:fldChar w:fldCharType="begin"/>
+            </w:r>
+            <w:r>
+              <w:rPr>
+                <w:noProof/>
+                <w:webHidden/>
+              </w:rPr>
+              <w:instrText xml:space="preserve"> PAGEREF _Toc536702774 \h </w:instrText>
+            </w:r>
+            <w:r>
+              <w:rPr>
+                <w:noProof/>
+                <w:webHidden/>
+              </w:rPr>
+            </w:r>
+            <w:r>
+              <w:rPr>
+                <w:noProof/>
+                <w:webHidden/>
+              </w:rPr>
+              <w:fldChar w:fldCharType="separate"/>
+            </w:r>
+            <w:r>
+              <w:rPr>
+                <w:noProof/>
+                <w:webHidden/>
+              </w:rPr>
+              <w:t>7</w:t>
+            </w:r>
+            <w:r>
+              <w:rPr>
+                <w:noProof/>
+                <w:webHidden/>
+              </w:rPr>
+              <w:fldChar w:fldCharType="end"/>
+            </w:r>
+          </w:hyperlink>
+        </w:p>
+        <w:p>
+          <w:pPr>
+            <w:pStyle w:val="TDC2"/>
+            <w:tabs>
+              <w:tab w:val="right" w:leader="dot" w:pos="8828"/>
+            </w:tabs>
+            <w:rPr>
+              <w:rFonts w:eastAsiaTheme="minorEastAsia"/>
+              <w:noProof/>
+              <w:lang w:eastAsia="es-MX"/>
+            </w:rPr>
+          </w:pPr>
+          <w:hyperlink w:anchor="_Toc536702775" w:history="1">
+            <w:r>
+              <w:rPr>
+                <w:rStyle w:val="Hipervnculo"/>
+                <w:rFonts w:ascii="Arial" w:hAnsi="Arial" w:cs="Arial"/>
+                <w:noProof/>
+              </w:rPr>
+              <w:t>Gestión de documentos</w:t>
+            </w:r>
+            <w:r>
+              <w:rPr>
+                <w:noProof/>
+                <w:webHidden/>
+              </w:rPr>
+              <w:tab/>
+            </w:r>
+            <w:r>
+              <w:rPr>
+                <w:noProof/>
+                <w:webHidden/>
+              </w:rPr>
+              <w:fldChar w:fldCharType="begin"/>
+            </w:r>
+            <w:r>
+              <w:rPr>
+                <w:noProof/>
+                <w:webHidden/>
+              </w:rPr>
+              <w:instrText xml:space="preserve"> PAGEREF _Toc536702775 \h </w:instrText>
+            </w:r>
+            <w:r>
+              <w:rPr>
+                <w:noProof/>
+                <w:webHidden/>
+              </w:rPr>
+            </w:r>
+            <w:r>
+              <w:rPr>
+                <w:noProof/>
+                <w:webHidden/>
+              </w:rPr>
+              <w:fldChar w:fldCharType="separate"/>
+            </w:r>
+            <w:r>
+              <w:rPr>
+                <w:noProof/>
+                <w:webHidden/>
+              </w:rPr>
+              <w:t>7</w:t>
+            </w:r>
+            <w:r>
+              <w:rPr>
+                <w:noProof/>
+                <w:webHidden/>
+              </w:rPr>
+              <w:fldChar w:fldCharType="end"/>
+            </w:r>
+          </w:hyperlink>
+        </w:p>
+        <w:p>
+          <w:pPr>
+            <w:pStyle w:val="TDC1"/>
+            <w:tabs>
+              <w:tab w:val="right" w:leader="dot" w:pos="8828"/>
+            </w:tabs>
+            <w:rPr>
+              <w:rFonts w:eastAsiaTheme="minorEastAsia"/>
+              <w:noProof/>
+              <w:lang w:eastAsia="es-MX"/>
+            </w:rPr>
+          </w:pPr>
+          <w:hyperlink w:anchor="_Toc536702776" w:history="1">
+            <w:r>
+              <w:rPr>
+                <w:rStyle w:val="Hipervnculo"/>
+                <w:rFonts w:ascii="Arial" w:hAnsi="Arial" w:cs="Arial"/>
+                <w:noProof/>
+              </w:rPr>
+              <w:t>DIAGRAMA DE FLUJO GENERAL DEL CONTROL ESCOLAR DEL “INSTITUTO NERI VELA”</w:t>
+            </w:r>
+            <w:r>
+              <w:rPr>
+                <w:noProof/>
+                <w:webHidden/>
+              </w:rPr>
+              <w:tab/>
+            </w:r>
+            <w:r>
+              <w:rPr>
+                <w:noProof/>
+                <w:webHidden/>
+              </w:rPr>
+              <w:fldChar w:fldCharType="begin"/>
+            </w:r>
+            <w:r>
+              <w:rPr>
+                <w:noProof/>
+                <w:webHidden/>
+              </w:rPr>
+              <w:instrText xml:space="preserve"> PAGEREF _Toc536702776 \h </w:instrText>
+            </w:r>
+            <w:r>
+              <w:rPr>
+                <w:noProof/>
+                <w:webHidden/>
+              </w:rPr>
+            </w:r>
+            <w:r>
+              <w:rPr>
+                <w:noProof/>
+                <w:webHidden/>
+              </w:rPr>
+              <w:fldChar w:fldCharType="separate"/>
+            </w:r>
+            <w:r>
+              <w:rPr>
+                <w:noProof/>
+                <w:webHidden/>
+              </w:rPr>
+              <w:t>8</w:t>
+            </w:r>
+            <w:r>
+              <w:rPr>
+                <w:noProof/>
+                <w:webHidden/>
+              </w:rPr>
+              <w:fldChar w:fldCharType="end"/>
+            </w:r>
+          </w:hyperlink>
+        </w:p>
+        <w:p>
+          <w:pPr>
+            <w:pStyle w:val="TDC1"/>
+            <w:tabs>
+              <w:tab w:val="right" w:leader="dot" w:pos="8828"/>
+            </w:tabs>
+            <w:rPr>
+              <w:rFonts w:eastAsiaTheme="minorEastAsia"/>
+              <w:noProof/>
+              <w:lang w:eastAsia="es-MX"/>
+            </w:rPr>
+          </w:pPr>
+          <w:hyperlink w:anchor="_Toc536702777" w:history="1">
+            <w:r>
+              <w:rPr>
+                <w:rStyle w:val="Hipervnculo"/>
+                <w:rFonts w:ascii="Arial" w:hAnsi="Arial" w:cs="Arial"/>
+                <w:noProof/>
+              </w:rPr>
+              <w:t>DIAGRAMA POR MÓDULOS</w:t>
+            </w:r>
+            <w:r>
+              <w:rPr>
+                <w:noProof/>
+                <w:webHidden/>
+              </w:rPr>
+              <w:tab/>
+            </w:r>
+            <w:r>
+              <w:rPr>
+                <w:noProof/>
+                <w:webHidden/>
+              </w:rPr>
+              <w:fldChar w:fldCharType="begin"/>
+            </w:r>
+            <w:r>
+              <w:rPr>
+                <w:noProof/>
+                <w:webHidden/>
+              </w:rPr>
+              <w:instrText xml:space="preserve"> PAGEREF _Toc536702777 \h </w:instrText>
+            </w:r>
+            <w:r>
+              <w:rPr>
+                <w:noProof/>
+                <w:webHidden/>
+              </w:rPr>
+            </w:r>
+            <w:r>
+              <w:rPr>
+                <w:noProof/>
+                <w:webHidden/>
+              </w:rPr>
+              <w:fldChar w:fldCharType="separate"/>
+            </w:r>
+            <w:r>
+              <w:rPr>
+                <w:noProof/>
+                <w:webHidden/>
+              </w:rPr>
+              <w:t>8</w:t>
+            </w:r>
+            <w:r>
+              <w:rPr>
+                <w:noProof/>
+                <w:webHidden/>
+              </w:rPr>
+              <w:fldChar w:fldCharType="end"/>
+            </w:r>
+          </w:hyperlink>
+        </w:p>
+        <w:p>
+          <w:pPr>
+            <w:pStyle w:val="TDC2"/>
+            <w:tabs>
+              <w:tab w:val="right" w:leader="dot" w:pos="8828"/>
+            </w:tabs>
+            <w:rPr>
+              <w:rFonts w:eastAsiaTheme="minorEastAsia"/>
+              <w:noProof/>
+              <w:lang w:eastAsia="es-MX"/>
+            </w:rPr>
+          </w:pPr>
+          <w:hyperlink w:anchor="_Toc536702778" w:history="1">
+            <w:r>
+              <w:rPr>
+                <w:rStyle w:val="Hipervnculo"/>
+                <w:rFonts w:ascii="Arial" w:hAnsi="Arial" w:cs="Arial"/>
+                <w:noProof/>
+              </w:rPr>
+              <w:t>Inscripción</w:t>
+            </w:r>
+            <w:r>
+              <w:rPr>
+                <w:noProof/>
+                <w:webHidden/>
+              </w:rPr>
+              <w:tab/>
+            </w:r>
+            <w:r>
+              <w:rPr>
+                <w:noProof/>
+                <w:webHidden/>
+              </w:rPr>
+              <w:fldChar w:fldCharType="begin"/>
+            </w:r>
+            <w:r>
+              <w:rPr>
+                <w:noProof/>
+                <w:webHidden/>
+              </w:rPr>
+              <w:instrText xml:space="preserve"> PAGEREF _Toc536702778 \h </w:instrText>
+            </w:r>
+            <w:r>
+              <w:rPr>
+                <w:noProof/>
+                <w:webHidden/>
+              </w:rPr>
+            </w:r>
+            <w:r>
+              <w:rPr>
+                <w:noProof/>
+                <w:webHidden/>
+              </w:rPr>
+              <w:fldChar w:fldCharType="separate"/>
+            </w:r>
+            <w:r>
+              <w:rPr>
+                <w:noProof/>
+                <w:webHidden/>
+              </w:rPr>
+              <w:t>8</w:t>
+            </w:r>
+            <w:r>
+              <w:rPr>
+                <w:noProof/>
+                <w:webHidden/>
+              </w:rPr>
+              <w:fldChar w:fldCharType="end"/>
+            </w:r>
+          </w:hyperlink>
+        </w:p>
+        <w:p>
+          <w:pPr>
+            <w:pStyle w:val="TDC2"/>
+            <w:tabs>
+              <w:tab w:val="right" w:leader="dot" w:pos="8828"/>
+            </w:tabs>
+            <w:rPr>
+              <w:rFonts w:eastAsiaTheme="minorEastAsia"/>
+              <w:noProof/>
+              <w:lang w:eastAsia="es-MX"/>
+            </w:rPr>
+          </w:pPr>
+          <w:hyperlink w:anchor="_Toc536702779" w:history="1">
+            <w:r>
+              <w:rPr>
+                <w:rStyle w:val="Hipervnculo"/>
+                <w:rFonts w:ascii="Arial" w:hAnsi="Arial" w:cs="Arial"/>
+                <w:noProof/>
+              </w:rPr>
+              <w:t>Generación de boletas</w:t>
+            </w:r>
+            <w:r>
+              <w:rPr>
+                <w:noProof/>
+                <w:webHidden/>
+              </w:rPr>
+              <w:tab/>
+            </w:r>
+            <w:r>
+              <w:rPr>
+                <w:noProof/>
+                <w:webHidden/>
+              </w:rPr>
+              <w:fldChar w:fldCharType="begin"/>
+            </w:r>
+            <w:r>
+              <w:rPr>
+                <w:noProof/>
+                <w:webHidden/>
+              </w:rPr>
+              <w:instrText xml:space="preserve"> PAGEREF _Toc536702779 \h </w:instrText>
+            </w:r>
+            <w:r>
+              <w:rPr>
+                <w:noProof/>
+                <w:webHidden/>
+              </w:rPr>
+            </w:r>
+            <w:r>
+              <w:rPr>
+                <w:noProof/>
+                <w:webHidden/>
+              </w:rPr>
+              <w:fldChar w:fldCharType="separate"/>
+            </w:r>
+            <w:r>
+              <w:rPr>
+                <w:noProof/>
+                <w:webHidden/>
+              </w:rPr>
+              <w:t>8</w:t>
+            </w:r>
+            <w:r>
+              <w:rPr>
+                <w:noProof/>
+                <w:webHidden/>
+              </w:rPr>
+              <w:fldChar w:fldCharType="end"/>
+            </w:r>
+          </w:hyperlink>
+        </w:p>
+        <w:p>
+          <w:pPr>
+            <w:pStyle w:val="TDC2"/>
+            <w:tabs>
+              <w:tab w:val="right" w:leader="dot" w:pos="8828"/>
+            </w:tabs>
+            <w:rPr>
+              <w:rFonts w:eastAsiaTheme="minorEastAsia"/>
+              <w:noProof/>
+              <w:lang w:eastAsia="es-MX"/>
+            </w:rPr>
+          </w:pPr>
+          <w:hyperlink w:anchor="_Toc536702780" w:history="1">
+            <w:r>
+              <w:rPr>
+                <w:rStyle w:val="Hipervnculo"/>
+                <w:rFonts w:ascii="Arial" w:hAnsi="Arial" w:cs="Arial"/>
+                <w:noProof/>
+              </w:rPr>
+              <w:t>Consultar estadísticas</w:t>
+            </w:r>
+            <w:r>
+              <w:rPr>
+                <w:noProof/>
+                <w:webHidden/>
+              </w:rPr>
+              <w:tab/>
+            </w:r>
+            <w:r>
+              <w:rPr>
+                <w:noProof/>
+                <w:webHidden/>
+              </w:rPr>
+              <w:fldChar w:fldCharType="begin"/>
+            </w:r>
+            <w:r>
+              <w:rPr>
+                <w:noProof/>
+                <w:webHidden/>
+              </w:rPr>
+              <w:instrText xml:space="preserve"> PAGEREF _Toc536702780 \h </w:instrText>
+            </w:r>
+            <w:r>
+              <w:rPr>
+                <w:noProof/>
+                <w:webHidden/>
+              </w:rPr>
+            </w:r>
+            <w:r>
+              <w:rPr>
+                <w:noProof/>
+                <w:webHidden/>
+              </w:rPr>
+              <w:fldChar w:fldCharType="separate"/>
+            </w:r>
+            <w:r>
+              <w:rPr>
+                <w:noProof/>
+                <w:webHidden/>
+              </w:rPr>
+              <w:t>8</w:t>
+            </w:r>
+            <w:r>
+              <w:rPr>
+                <w:noProof/>
+                <w:webHidden/>
+              </w:rPr>
+              <w:fldChar w:fldCharType="end"/>
+            </w:r>
+          </w:hyperlink>
+        </w:p>
+        <w:p>
+          <w:pPr>
+            <w:pStyle w:val="TDC2"/>
+            <w:tabs>
+              <w:tab w:val="right" w:leader="dot" w:pos="8828"/>
+            </w:tabs>
+            <w:rPr>
+              <w:rFonts w:eastAsiaTheme="minorEastAsia"/>
+              <w:noProof/>
+              <w:lang w:eastAsia="es-MX"/>
+            </w:rPr>
+          </w:pPr>
+          <w:hyperlink w:anchor="_Toc536702781" w:history="1">
+            <w:r>
+              <w:rPr>
+                <w:rStyle w:val="Hipervnculo"/>
+                <w:rFonts w:ascii="Arial" w:hAnsi="Arial" w:cs="Arial"/>
+                <w:noProof/>
+              </w:rPr>
+              <w:t>Gestión de documentos</w:t>
+            </w:r>
+            <w:r>
+              <w:rPr>
+                <w:noProof/>
+                <w:webHidden/>
+              </w:rPr>
+              <w:tab/>
+            </w:r>
+            <w:r>
+              <w:rPr>
+                <w:noProof/>
+                <w:webHidden/>
+              </w:rPr>
+              <w:fldChar w:fldCharType="begin"/>
+            </w:r>
+            <w:r>
+              <w:rPr>
+                <w:noProof/>
+                <w:webHidden/>
+              </w:rPr>
+              <w:instrText xml:space="preserve"> PAGEREF _Toc536702781 \h </w:instrText>
+            </w:r>
+            <w:r>
+              <w:rPr>
+                <w:noProof/>
+                <w:webHidden/>
+              </w:rPr>
+            </w:r>
+            <w:r>
+              <w:rPr>
+                <w:noProof/>
+                <w:webHidden/>
+              </w:rPr>
+              <w:fldChar w:fldCharType="separate"/>
+            </w:r>
+            <w:r>
+              <w:rPr>
+                <w:noProof/>
+                <w:webHidden/>
+              </w:rPr>
+              <w:t>8</w:t>
+            </w:r>
+            <w:r>
+              <w:rPr>
+                <w:noProof/>
+                <w:webHidden/>
+              </w:rPr>
+              <w:fldChar w:fldCharType="end"/>
+            </w:r>
+          </w:hyperlink>
+        </w:p>
+        <w:p>
+          <w:pPr>
+            <w:pStyle w:val="TDC1"/>
+            <w:tabs>
+              <w:tab w:val="right" w:leader="dot" w:pos="8828"/>
+            </w:tabs>
+            <w:rPr>
+              <w:rFonts w:eastAsiaTheme="minorEastAsia"/>
+              <w:noProof/>
+              <w:lang w:eastAsia="es-MX"/>
+            </w:rPr>
+          </w:pPr>
+          <w:hyperlink w:anchor="_Toc536702782" w:history="1">
+            <w:r>
+              <w:rPr>
+                <w:rStyle w:val="Hipervnculo"/>
+                <w:rFonts w:ascii="Arial" w:hAnsi="Arial" w:cs="Arial"/>
+                <w:noProof/>
+              </w:rPr>
+              <w:t>CONCLUSIÓN</w:t>
+            </w:r>
+            <w:r>
+              <w:rPr>
+                <w:noProof/>
+                <w:webHidden/>
+              </w:rPr>
+              <w:tab/>
+            </w:r>
+            <w:r>
+              <w:rPr>
+                <w:noProof/>
+                <w:webHidden/>
+              </w:rPr>
+              <w:fldChar w:fldCharType="begin"/>
+            </w:r>
+            <w:r>
+              <w:rPr>
+                <w:noProof/>
+                <w:webHidden/>
+              </w:rPr>
+              <w:instrText xml:space="preserve"> PAGEREF _Toc536702782 \h </w:instrText>
+            </w:r>
+            <w:r>
+              <w:rPr>
+                <w:noProof/>
+                <w:webHidden/>
+              </w:rPr>
+            </w:r>
+            <w:r>
+              <w:rPr>
+                <w:noProof/>
+                <w:webHidden/>
+              </w:rPr>
+              <w:fldChar w:fldCharType="separate"/>
+            </w:r>
+            <w:r>
+              <w:rPr>
+                <w:noProof/>
+                <w:webHidden/>
+              </w:rPr>
+              <w:t>8</w:t>
             </w:r>
             <w:r>
               <w:rPr>
@@ -228,7 +1084,7 @@
       <w:r>
         <w:br w:type="page"/>
       </w:r>
-      <w:bookmarkStart w:id="0" w:name="_Toc536563001"/>
+      <w:bookmarkStart w:id="0" w:name="_Toc536702769"/>
       <w:r>
         <w:rPr>
           <w:rFonts w:ascii="Arial" w:hAnsi="Arial" w:cs="Arial"/>
@@ -251,7 +1107,7 @@
           <w:rFonts w:ascii="Arial" w:hAnsi="Arial" w:cs="Arial"/>
         </w:rPr>
       </w:pPr>
-      <w:bookmarkStart w:id="1" w:name="_Toc536563002"/>
+      <w:bookmarkStart w:id="1" w:name="_Toc536702770"/>
       <w:r>
         <w:rPr>
           <w:rFonts w:ascii="Arial" w:hAnsi="Arial" w:cs="Arial"/>
@@ -259,13 +1115,25 @@
         <w:lastRenderedPageBreak/>
         <w:t>ALGORITMO GENERAL</w:t>
       </w:r>
+      <w:r>
+        <w:rPr>
+          <w:rFonts w:ascii="Arial" w:hAnsi="Arial" w:cs="Arial"/>
+        </w:rPr>
+        <w:t xml:space="preserve"> DEL CONTROL ESCOLAR DEL “INSTITUTO </w:t>
+      </w:r>
+      <w:r>
+        <w:rPr>
+          <w:rFonts w:ascii="Arial" w:hAnsi="Arial" w:cs="Arial"/>
+        </w:rPr>
+        <w:t>NERI VELA</w:t>
+      </w:r>
+      <w:r>
+        <w:rPr>
+          <w:rFonts w:ascii="Arial" w:hAnsi="Arial" w:cs="Arial"/>
+        </w:rPr>
+        <w:t>”</w:t>
+      </w:r>
       <w:bookmarkEnd w:id="1"/>
-      <w:r>
-        <w:rPr>
-          <w:rFonts w:ascii="Arial" w:hAnsi="Arial" w:cs="Arial"/>
-        </w:rPr>
-        <w:t xml:space="preserve"> DEL CONTROL ESCOLAR DEL “INSTITUTO HISPANOAMERICANO – MEXICANO”</w:t>
-      </w:r>
     </w:p>
     <w:p/>
     <w:p>
@@ -509,14 +1377,6 @@
           <w:sz w:val="24"/>
           <w:szCs w:val="24"/>
         </w:rPr>
-        <w:t xml:space="preserve"> </w:t>
-      </w:r>
-      <w:r>
-        <w:rPr>
-          <w:rFonts w:ascii="Arial" w:hAnsi="Arial" w:cs="Arial"/>
-          <w:sz w:val="24"/>
-          <w:szCs w:val="24"/>
-        </w:rPr>
         <w:t xml:space="preserve">los </w:t>
       </w:r>
       <w:r>
@@ -757,6 +1617,48 @@
           <w:sz w:val="24"/>
           <w:szCs w:val="24"/>
         </w:rPr>
+        <w:t xml:space="preserve">Verificación de la CURP del alumno (no puede existir dos </w:t>
+      </w:r>
+      <w:proofErr w:type="spellStart"/>
+      <w:r>
+        <w:rPr>
+          <w:rFonts w:ascii="Arial" w:hAnsi="Arial" w:cs="Arial"/>
+          <w:sz w:val="24"/>
+          <w:szCs w:val="24"/>
+        </w:rPr>
+        <w:t>CURP’s</w:t>
+      </w:r>
+      <w:proofErr w:type="spellEnd"/>
+      <w:r>
+        <w:rPr>
+          <w:rFonts w:ascii="Arial" w:hAnsi="Arial" w:cs="Arial"/>
+          <w:sz w:val="24"/>
+          <w:szCs w:val="24"/>
+        </w:rPr>
+        <w:t xml:space="preserve"> iguales).</w:t>
+      </w:r>
+    </w:p>
+    <w:p>
+      <w:pPr>
+        <w:pStyle w:val="Prrafodelista"/>
+        <w:numPr>
+          <w:ilvl w:val="0"/>
+          <w:numId w:val="1"/>
+        </w:numPr>
+        <w:spacing w:line="256" w:lineRule="auto"/>
+        <w:jc w:val="both"/>
+        <w:rPr>
+          <w:rFonts w:ascii="Arial" w:hAnsi="Arial" w:cs="Arial"/>
+          <w:sz w:val="24"/>
+          <w:szCs w:val="24"/>
+        </w:rPr>
+      </w:pPr>
+      <w:r>
+        <w:rPr>
+          <w:rFonts w:ascii="Arial" w:hAnsi="Arial" w:cs="Arial"/>
+          <w:sz w:val="24"/>
+          <w:szCs w:val="24"/>
+        </w:rPr>
         <w:t>Verifica</w:t>
       </w:r>
       <w:r>
@@ -829,23 +1731,7 @@
           <w:sz w:val="24"/>
           <w:szCs w:val="24"/>
         </w:rPr>
-        <w:t>ción</w:t>
-      </w:r>
-      <w:r>
-        <w:rPr>
-          <w:rFonts w:ascii="Arial" w:hAnsi="Arial" w:cs="Arial"/>
-          <w:sz w:val="24"/>
-          <w:szCs w:val="24"/>
-        </w:rPr>
-        <w:t xml:space="preserve"> </w:t>
-      </w:r>
-      <w:r>
-        <w:rPr>
-          <w:rFonts w:ascii="Arial" w:hAnsi="Arial" w:cs="Arial"/>
-          <w:sz w:val="24"/>
-          <w:szCs w:val="24"/>
-        </w:rPr>
-        <w:t>d</w:t>
+        <w:t>ciónd</w:t>
       </w:r>
       <w:r>
         <w:rPr>
@@ -1085,15 +1971,23 @@
           <w:sz w:val="24"/>
           <w:szCs w:val="24"/>
         </w:rPr>
-        <w:t>s y trimestre con calificación máximo de 10 y mínima de 5, se marcar</w:t>
-      </w:r>
-      <w:r>
-        <w:rPr>
-          <w:rFonts w:ascii="Arial" w:hAnsi="Arial" w:cs="Arial"/>
-          <w:sz w:val="24"/>
-          <w:szCs w:val="24"/>
-        </w:rPr>
-        <w:t>a</w:t>
+        <w:t xml:space="preserve">s y trimestre con calificación máximo de 10 y mínima de 5, se </w:t>
+      </w:r>
+      <w:r>
+        <w:rPr>
+          <w:rFonts w:ascii="Arial" w:hAnsi="Arial" w:cs="Arial"/>
+          <w:sz w:val="24"/>
+          <w:szCs w:val="24"/>
+        </w:rPr>
+        <w:t>marcar</w:t>
+      </w:r>
+      <w:r>
+        <w:rPr>
+          <w:rFonts w:ascii="Arial" w:hAnsi="Arial" w:cs="Arial"/>
+          <w:sz w:val="24"/>
+          <w:szCs w:val="24"/>
+        </w:rPr>
+        <w:t>á</w:t>
       </w:r>
       <w:r>
         <w:rPr>
@@ -1149,7 +2043,23 @@
           <w:sz w:val="24"/>
           <w:szCs w:val="24"/>
         </w:rPr>
-        <w:t>del 6 al 10 en negro en conjunto su nivel de desempeño.</w:t>
+        <w:t>del 6 al 10 en negro en conjunto su nivel de desempeño</w:t>
+      </w:r>
+      <w:r>
+        <w:rPr>
+          <w:rFonts w:ascii="Arial" w:hAnsi="Arial" w:cs="Arial"/>
+          <w:sz w:val="24"/>
+          <w:szCs w:val="24"/>
+        </w:rPr>
+        <w:t xml:space="preserve"> a la boleta interna</w:t>
+      </w:r>
+      <w:r>
+        <w:rPr>
+          <w:rFonts w:ascii="Arial" w:hAnsi="Arial" w:cs="Arial"/>
+          <w:sz w:val="24"/>
+          <w:szCs w:val="24"/>
+        </w:rPr>
+        <w:t>.</w:t>
       </w:r>
     </w:p>
     <w:p>
@@ -1205,15 +2115,23 @@
           <w:sz w:val="24"/>
           <w:szCs w:val="24"/>
         </w:rPr>
-        <w:t>se marcar</w:t>
-      </w:r>
-      <w:r>
-        <w:rPr>
-          <w:rFonts w:ascii="Arial" w:hAnsi="Arial" w:cs="Arial"/>
-          <w:sz w:val="24"/>
-          <w:szCs w:val="24"/>
-        </w:rPr>
-        <w:t>a</w:t>
+        <w:t xml:space="preserve">se </w:t>
+      </w:r>
+      <w:r>
+        <w:rPr>
+          <w:rFonts w:ascii="Arial" w:hAnsi="Arial" w:cs="Arial"/>
+          <w:sz w:val="24"/>
+          <w:szCs w:val="24"/>
+        </w:rPr>
+        <w:t>marcar</w:t>
+      </w:r>
+      <w:r>
+        <w:rPr>
+          <w:rFonts w:ascii="Arial" w:hAnsi="Arial" w:cs="Arial"/>
+          <w:sz w:val="24"/>
+          <w:szCs w:val="24"/>
+        </w:rPr>
+        <w:t>á</w:t>
       </w:r>
       <w:r>
         <w:rPr>
@@ -1229,7 +2147,15 @@
           <w:sz w:val="24"/>
           <w:szCs w:val="24"/>
         </w:rPr>
-        <w:t xml:space="preserve"> en conjunto su nivel de desempeño.</w:t>
+        <w:t xml:space="preserve"> en</w:t>
+      </w:r>
+      <w:r>
+        <w:rPr>
+          <w:rFonts w:ascii="Arial" w:hAnsi="Arial" w:cs="Arial"/>
+          <w:sz w:val="24"/>
+          <w:szCs w:val="24"/>
+        </w:rPr>
+        <w:t xml:space="preserve"> conjunto su nivel de desempeño a la boleta interna.</w:t>
       </w:r>
     </w:p>
     <w:p>
@@ -1253,7 +2179,24 @@
           <w:sz w:val="24"/>
           <w:szCs w:val="24"/>
         </w:rPr>
-        <w:t>Calcular el promedio general de todas las materias académicas y complementarias cursadas en el mismo mes.</w:t>
+        <w:lastRenderedPageBreak/>
+        <w:t>Calcular el prom</w:t>
+      </w:r>
+      <w:r>
+        <w:rPr>
+          <w:rFonts w:ascii="Arial" w:hAnsi="Arial" w:cs="Arial"/>
+          <w:sz w:val="24"/>
+          <w:szCs w:val="24"/>
+        </w:rPr>
+        <w:t>edio final</w:t>
+      </w:r>
+      <w:r>
+        <w:rPr>
+          <w:rFonts w:ascii="Arial" w:hAnsi="Arial" w:cs="Arial"/>
+          <w:sz w:val="24"/>
+          <w:szCs w:val="24"/>
+        </w:rPr>
+        <w:t xml:space="preserve"> de todas las materias académicas y complementarias cursadas en el mismo mes.</w:t>
       </w:r>
     </w:p>
     <w:p>
@@ -1271,14 +2214,12 @@
           <w:szCs w:val="24"/>
         </w:rPr>
       </w:pPr>
-      <w:bookmarkStart w:id="2" w:name="_GoBack"/>
-      <w:r>
-        <w:rPr>
-          <w:rFonts w:ascii="Arial" w:hAnsi="Arial" w:cs="Arial"/>
-          <w:sz w:val="24"/>
-          <w:szCs w:val="24"/>
-        </w:rPr>
-        <w:lastRenderedPageBreak/>
+      <w:r>
+        <w:rPr>
+          <w:rFonts w:ascii="Arial" w:hAnsi="Arial" w:cs="Arial"/>
+          <w:sz w:val="24"/>
+          <w:szCs w:val="24"/>
+        </w:rPr>
         <w:t xml:space="preserve">Calcular el promedio </w:t>
       </w:r>
       <w:r>
@@ -1287,7 +2228,7 @@
           <w:sz w:val="24"/>
           <w:szCs w:val="24"/>
         </w:rPr>
-        <w:t xml:space="preserve">general </w:t>
+        <w:t>final</w:t>
       </w:r>
       <w:r>
         <w:rPr>
@@ -1303,23 +2244,7 @@
           <w:sz w:val="24"/>
           <w:szCs w:val="24"/>
         </w:rPr>
-        <w:t>cada una de las materias</w:t>
-      </w:r>
-      <w:r>
-        <w:rPr>
-          <w:rFonts w:ascii="Arial" w:hAnsi="Arial" w:cs="Arial"/>
-          <w:sz w:val="24"/>
-          <w:szCs w:val="24"/>
-        </w:rPr>
-        <w:t xml:space="preserve"> </w:t>
-      </w:r>
-      <w:r>
-        <w:rPr>
-          <w:rFonts w:ascii="Arial" w:hAnsi="Arial" w:cs="Arial"/>
-          <w:sz w:val="24"/>
-          <w:szCs w:val="24"/>
-        </w:rPr>
-        <w:t xml:space="preserve">académicas y </w:t>
+        <w:t xml:space="preserve">cada una de las materiasacadémicas y </w:t>
       </w:r>
       <w:r>
         <w:rPr>
@@ -1367,7 +2292,23 @@
           <w:sz w:val="24"/>
           <w:szCs w:val="24"/>
         </w:rPr>
-        <w:t>, nivel I: Equivalente a 5, nivel II: Equivalente a 6 y 7, nivel III: Equivalente a 8 y 9 y por  ultimo nivel IV: Equivalente a 10</w:t>
+        <w:t>, nivel I: Equivalente a 5, nivel II: Equivalente a 6 y 7, nivel</w:t>
+      </w:r>
+      <w:r>
+        <w:rPr>
+          <w:rFonts w:ascii="Arial" w:hAnsi="Arial" w:cs="Arial"/>
+          <w:sz w:val="24"/>
+          <w:szCs w:val="24"/>
+        </w:rPr>
+        <w:t xml:space="preserve"> III: Equivalente a 8 y 9 y por</w:t>
+      </w:r>
+      <w:r>
+        <w:rPr>
+          <w:rFonts w:ascii="Arial" w:hAnsi="Arial" w:cs="Arial"/>
+          <w:sz w:val="24"/>
+          <w:szCs w:val="24"/>
+        </w:rPr>
+        <w:t xml:space="preserve"> ultimo nivel IV: Equivalente a 10</w:t>
       </w:r>
       <w:r>
         <w:rPr>
@@ -1399,7 +2340,23 @@
           <w:sz w:val="24"/>
           <w:szCs w:val="24"/>
         </w:rPr>
-        <w:t xml:space="preserve">Calcular el promedio general o total, tanto de las materias </w:t>
+        <w:t xml:space="preserve">Calcular el </w:t>
+      </w:r>
+      <w:r>
+        <w:rPr>
+          <w:rFonts w:ascii="Arial" w:hAnsi="Arial" w:cs="Arial"/>
+          <w:sz w:val="24"/>
+          <w:szCs w:val="24"/>
+        </w:rPr>
+        <w:t xml:space="preserve">promedio general o total </w:t>
+      </w:r>
+      <w:r>
+        <w:rPr>
+          <w:rFonts w:ascii="Arial" w:hAnsi="Arial" w:cs="Arial"/>
+          <w:sz w:val="24"/>
+          <w:szCs w:val="24"/>
+        </w:rPr>
+        <w:t xml:space="preserve">de las materias </w:t>
       </w:r>
       <w:r>
         <w:rPr>
@@ -1415,7 +2372,15 @@
           <w:sz w:val="24"/>
           <w:szCs w:val="24"/>
         </w:rPr>
-        <w:t xml:space="preserve"> como complementarias por mes y por trimestre.</w:t>
+        <w:t xml:space="preserve"> y</w:t>
+      </w:r>
+      <w:r>
+        <w:rPr>
+          <w:rFonts w:ascii="Arial" w:hAnsi="Arial" w:cs="Arial"/>
+          <w:sz w:val="24"/>
+          <w:szCs w:val="24"/>
+        </w:rPr>
+        <w:t xml:space="preserve"> complementarias por mes y por trimestre.</w:t>
       </w:r>
     </w:p>
     <w:p>
@@ -1498,7 +2463,6 @@
         <w:t>Calcular el promedio final de cada trimestre de todas las materias e indicar el nivel de desempeño obtenido.</w:t>
       </w:r>
     </w:p>
-    <w:bookmarkEnd w:id="2"/>
     <w:p>
       <w:pPr>
         <w:pStyle w:val="Prrafodelista"/>
@@ -1520,6 +2484,94 @@
           <w:sz w:val="24"/>
           <w:szCs w:val="24"/>
         </w:rPr>
+        <w:t>Generar la boleta interna en formato PDF.</w:t>
+      </w:r>
+    </w:p>
+    <w:p>
+      <w:pPr>
+        <w:pStyle w:val="Prrafodelista"/>
+        <w:numPr>
+          <w:ilvl w:val="0"/>
+          <w:numId w:val="1"/>
+        </w:numPr>
+        <w:spacing w:line="256" w:lineRule="auto"/>
+        <w:jc w:val="both"/>
+        <w:rPr>
+          <w:rFonts w:ascii="Arial" w:hAnsi="Arial" w:cs="Arial"/>
+          <w:sz w:val="24"/>
+          <w:szCs w:val="24"/>
+        </w:rPr>
+      </w:pPr>
+      <w:r>
+        <w:rPr>
+          <w:rFonts w:ascii="Arial" w:hAnsi="Arial" w:cs="Arial"/>
+          <w:sz w:val="24"/>
+          <w:szCs w:val="24"/>
+        </w:rPr>
+        <w:t>Traspaso</w:t>
+      </w:r>
+      <w:r>
+        <w:rPr>
+          <w:rFonts w:ascii="Arial" w:hAnsi="Arial" w:cs="Arial"/>
+          <w:sz w:val="24"/>
+          <w:szCs w:val="24"/>
+        </w:rPr>
+        <w:t xml:space="preserve"> de los promedios trimestrales </w:t>
+      </w:r>
+      <w:r>
+        <w:rPr>
+          <w:rFonts w:ascii="Arial" w:hAnsi="Arial" w:cs="Arial"/>
+          <w:sz w:val="24"/>
+          <w:szCs w:val="24"/>
+        </w:rPr>
+        <w:t xml:space="preserve">y generales de cada materia </w:t>
+      </w:r>
+      <w:r>
+        <w:rPr>
+          <w:rFonts w:ascii="Arial" w:hAnsi="Arial" w:cs="Arial"/>
+          <w:sz w:val="24"/>
+          <w:szCs w:val="24"/>
+        </w:rPr>
+        <w:t>académica</w:t>
+      </w:r>
+      <w:r>
+        <w:rPr>
+          <w:rFonts w:ascii="Arial" w:hAnsi="Arial" w:cs="Arial"/>
+          <w:sz w:val="24"/>
+          <w:szCs w:val="24"/>
+        </w:rPr>
+        <w:t xml:space="preserve"> y complementaria, </w:t>
+      </w:r>
+      <w:r>
+        <w:rPr>
+          <w:rFonts w:ascii="Arial" w:hAnsi="Arial" w:cs="Arial"/>
+          <w:sz w:val="24"/>
+          <w:szCs w:val="24"/>
+        </w:rPr>
+        <w:t>así como del nivel de desempeño a la boleta externa.</w:t>
+      </w:r>
+    </w:p>
+    <w:p>
+      <w:pPr>
+        <w:pStyle w:val="Prrafodelista"/>
+        <w:numPr>
+          <w:ilvl w:val="0"/>
+          <w:numId w:val="1"/>
+        </w:numPr>
+        <w:spacing w:line="256" w:lineRule="auto"/>
+        <w:jc w:val="both"/>
+        <w:rPr>
+          <w:rFonts w:ascii="Arial" w:hAnsi="Arial" w:cs="Arial"/>
+          <w:sz w:val="24"/>
+          <w:szCs w:val="24"/>
+        </w:rPr>
+      </w:pPr>
+      <w:r>
+        <w:rPr>
+          <w:rFonts w:ascii="Arial" w:hAnsi="Arial" w:cs="Arial"/>
+          <w:sz w:val="24"/>
+          <w:szCs w:val="24"/>
+        </w:rPr>
         <w:t>Imprimir y e</w:t>
       </w:r>
       <w:r>
@@ -1536,7 +2588,7 @@
           <w:sz w:val="24"/>
           <w:szCs w:val="24"/>
         </w:rPr>
-        <w:t xml:space="preserve"> en formato PDF las calificaciones </w:t>
+        <w:t xml:space="preserve">la boleta interna y externa </w:t>
       </w:r>
       <w:r>
         <w:rPr>
@@ -1592,7 +2644,23 @@
           <w:sz w:val="24"/>
           <w:szCs w:val="24"/>
         </w:rPr>
-        <w:t>Imprimir y enviar la lista de asistencia de los alumnos al correo del maestro.</w:t>
+        <w:t xml:space="preserve">Imprimir y enviar </w:t>
+      </w:r>
+      <w:r>
+        <w:rPr>
+          <w:rFonts w:ascii="Arial" w:hAnsi="Arial" w:cs="Arial"/>
+          <w:sz w:val="24"/>
+          <w:szCs w:val="24"/>
+        </w:rPr>
+        <w:t xml:space="preserve">en formato PDF </w:t>
+      </w:r>
+      <w:r>
+        <w:rPr>
+          <w:rFonts w:ascii="Arial" w:hAnsi="Arial" w:cs="Arial"/>
+          <w:sz w:val="24"/>
+          <w:szCs w:val="24"/>
+        </w:rPr>
+        <w:t>la lista de asistencia de los alumnos al correo del maestro.</w:t>
       </w:r>
     </w:p>
     <w:p>
@@ -1714,14 +2782,6 @@
         </w:rPr>
         <w:t xml:space="preserve"> en formato PDF de las estadísticas obtenidas.</w:t>
       </w:r>
-      <w:r>
-        <w:rPr>
-          <w:rFonts w:ascii="Arial" w:hAnsi="Arial" w:cs="Arial"/>
-          <w:sz w:val="24"/>
-          <w:szCs w:val="24"/>
-        </w:rPr>
-        <w:t xml:space="preserve"> </w:t>
-      </w:r>
     </w:p>
     <w:p>
       <w:pPr>
@@ -1990,16 +3050,6 @@
     </w:p>
     <w:p>
       <w:pPr>
-        <w:pStyle w:val="Prrafodelista"/>
-        <w:rPr>
-          <w:sz w:val="24"/>
-          <w:szCs w:val="24"/>
-        </w:rPr>
-      </w:pPr>
-    </w:p>
-    <w:p>
-      <w:pPr>
-        <w:pStyle w:val="Prrafodelista"/>
         <w:rPr>
           <w:sz w:val="24"/>
           <w:szCs w:val="24"/>
@@ -2010,31 +3060,36 @@
       <w:pPr>
         <w:pStyle w:val="Ttulo1"/>
         <w:jc w:val="center"/>
-      </w:pPr>
-      <w:r>
-        <w:lastRenderedPageBreak/>
-        <w:t>ALGORITMO POR M</w:t>
-      </w:r>
-      <w:r>
-        <w:t>Ó</w:t>
-      </w:r>
-      <w:r>
-        <w:t>DULOS</w:t>
-      </w:r>
+        <w:rPr>
+          <w:rFonts w:ascii="Arial" w:hAnsi="Arial"/>
+        </w:rPr>
+      </w:pPr>
+      <w:bookmarkStart w:id="2" w:name="_Toc536702771"/>
+      <w:r>
+        <w:rPr>
+          <w:rFonts w:ascii="Arial" w:hAnsi="Arial"/>
+        </w:rPr>
+        <w:t>ALGORITMO POR MÓDULOS</w:t>
+      </w:r>
+      <w:bookmarkEnd w:id="2"/>
     </w:p>
     <w:p>
       <w:pPr>
         <w:pStyle w:val="Ttulo2"/>
         <w:rPr>
+          <w:rFonts w:ascii="Arial" w:hAnsi="Arial"/>
           <w:sz w:val="28"/>
         </w:rPr>
       </w:pPr>
-      <w:r>
-        <w:rPr>
+      <w:bookmarkStart w:id="3" w:name="_Toc536702772"/>
+      <w:r>
+        <w:rPr>
+          <w:rFonts w:ascii="Arial" w:hAnsi="Arial"/>
           <w:sz w:val="28"/>
         </w:rPr>
         <w:t>Inscripción</w:t>
       </w:r>
+      <w:bookmarkEnd w:id="3"/>
     </w:p>
     <w:p>
       <w:pPr>
@@ -2073,6 +3128,62 @@
           <w:ilvl w:val="0"/>
           <w:numId w:val="6"/>
         </w:numPr>
+        <w:spacing w:line="256" w:lineRule="auto"/>
+        <w:jc w:val="both"/>
+        <w:rPr>
+          <w:rFonts w:ascii="Arial" w:hAnsi="Arial" w:cs="Arial"/>
+          <w:sz w:val="24"/>
+          <w:szCs w:val="24"/>
+        </w:rPr>
+      </w:pPr>
+      <w:r>
+        <w:rPr>
+          <w:rFonts w:ascii="Arial" w:hAnsi="Arial" w:cs="Arial"/>
+          <w:sz w:val="24"/>
+          <w:szCs w:val="24"/>
+        </w:rPr>
+        <w:t xml:space="preserve">Creación delos </w:t>
+      </w:r>
+      <w:r>
+        <w:rPr>
+          <w:rFonts w:ascii="Arial" w:hAnsi="Arial" w:cs="Arial"/>
+          <w:sz w:val="24"/>
+          <w:szCs w:val="24"/>
+        </w:rPr>
+        <w:t xml:space="preserve">grupos </w:t>
+      </w:r>
+      <w:r>
+        <w:rPr>
+          <w:rFonts w:ascii="Arial" w:hAnsi="Arial" w:cs="Arial"/>
+          <w:sz w:val="24"/>
+          <w:szCs w:val="24"/>
+        </w:rPr>
+        <w:t xml:space="preserve">de cada grado </w:t>
+      </w:r>
+      <w:r>
+        <w:rPr>
+          <w:rFonts w:ascii="Arial" w:hAnsi="Arial" w:cs="Arial"/>
+          <w:sz w:val="24"/>
+          <w:szCs w:val="24"/>
+        </w:rPr>
+        <w:t>(máximo 25 alumnos)</w:t>
+      </w:r>
+      <w:r>
+        <w:rPr>
+          <w:rFonts w:ascii="Arial" w:hAnsi="Arial" w:cs="Arial"/>
+          <w:sz w:val="24"/>
+          <w:szCs w:val="24"/>
+        </w:rPr>
+        <w:t>, solo si no existe ningún alumno agregado a algún grupo, de lo contrario saltar este paso e ir al 3.</w:t>
+      </w:r>
+    </w:p>
+    <w:p>
+      <w:pPr>
+        <w:pStyle w:val="Prrafodelista"/>
+        <w:numPr>
+          <w:ilvl w:val="0"/>
+          <w:numId w:val="6"/>
+        </w:numPr>
         <w:jc w:val="both"/>
         <w:rPr>
           <w:rFonts w:ascii="Arial" w:eastAsia="Calibri" w:hAnsi="Arial" w:cs="Arial"/>
@@ -2086,7 +3197,15 @@
           <w:sz w:val="24"/>
           <w:lang w:val="es-ES"/>
         </w:rPr>
-        <w:t>Crear grupos (máximo 25 alumnos).</w:t>
+        <w:t xml:space="preserve">Ingresar datos del alumno </w:t>
+      </w:r>
+      <w:r>
+        <w:rPr>
+          <w:rFonts w:ascii="Arial" w:hAnsi="Arial" w:cs="Arial"/>
+          <w:sz w:val="24"/>
+          <w:szCs w:val="24"/>
+        </w:rPr>
+        <w:t>(apellido paterno, apellido materno, nombre(s), sexo, CURP, edad, fecha de nacimiento, teléfono de emergencias y alergias).</w:t>
       </w:r>
     </w:p>
     <w:p>
@@ -2109,15 +3228,15 @@
           <w:sz w:val="24"/>
           <w:lang w:val="es-ES"/>
         </w:rPr>
-        <w:t xml:space="preserve">Ingresar datos del alumno </w:t>
-      </w:r>
-      <w:r>
-        <w:rPr>
-          <w:rFonts w:ascii="Arial" w:hAnsi="Arial" w:cs="Arial"/>
-          <w:sz w:val="24"/>
-          <w:szCs w:val="24"/>
-        </w:rPr>
-        <w:t>(apellido paterno, apellido materno, nombre(s), sexo, CURP, edad, fecha de nacimiento, teléfono de emergencias y alergias).</w:t>
+        <w:t xml:space="preserve">Ingresar datos del padre </w:t>
+      </w:r>
+      <w:r>
+        <w:rPr>
+          <w:rFonts w:ascii="Arial" w:hAnsi="Arial" w:cs="Arial"/>
+          <w:sz w:val="24"/>
+          <w:szCs w:val="24"/>
+        </w:rPr>
+        <w:t>(apellido paterno, apellido materno, nombre(s), profesión, lugar de trabajo, cargo, teléfono, celular y dirección).</w:t>
       </w:r>
     </w:p>
     <w:p>
@@ -2127,6 +3246,144 @@
           <w:ilvl w:val="0"/>
           <w:numId w:val="6"/>
         </w:numPr>
+        <w:spacing w:line="256" w:lineRule="auto"/>
+        <w:jc w:val="both"/>
+        <w:rPr>
+          <w:rFonts w:ascii="Arial" w:hAnsi="Arial" w:cs="Arial"/>
+          <w:sz w:val="24"/>
+          <w:szCs w:val="24"/>
+        </w:rPr>
+      </w:pPr>
+      <w:r>
+        <w:rPr>
+          <w:rFonts w:ascii="Arial" w:hAnsi="Arial" w:cs="Arial"/>
+          <w:sz w:val="24"/>
+          <w:szCs w:val="24"/>
+        </w:rPr>
+        <w:t xml:space="preserve">Verificación de la CURP del alumno (no puede existir dos </w:t>
+      </w:r>
+      <w:proofErr w:type="spellStart"/>
+      <w:r>
+        <w:rPr>
+          <w:rFonts w:ascii="Arial" w:hAnsi="Arial" w:cs="Arial"/>
+          <w:sz w:val="24"/>
+          <w:szCs w:val="24"/>
+        </w:rPr>
+        <w:t>CURP’s</w:t>
+      </w:r>
+      <w:proofErr w:type="spellEnd"/>
+      <w:r>
+        <w:rPr>
+          <w:rFonts w:ascii="Arial" w:hAnsi="Arial" w:cs="Arial"/>
+          <w:sz w:val="24"/>
+          <w:szCs w:val="24"/>
+        </w:rPr>
+        <w:t xml:space="preserve"> iguales).</w:t>
+      </w:r>
+    </w:p>
+    <w:p>
+      <w:pPr>
+        <w:pStyle w:val="Prrafodelista"/>
+        <w:numPr>
+          <w:ilvl w:val="0"/>
+          <w:numId w:val="6"/>
+        </w:numPr>
+        <w:spacing w:line="256" w:lineRule="auto"/>
+        <w:jc w:val="both"/>
+        <w:rPr>
+          <w:rFonts w:ascii="Arial" w:hAnsi="Arial" w:cs="Arial"/>
+          <w:sz w:val="24"/>
+          <w:szCs w:val="24"/>
+        </w:rPr>
+      </w:pPr>
+      <w:r>
+        <w:rPr>
+          <w:rFonts w:ascii="Arial" w:hAnsi="Arial" w:cs="Arial"/>
+          <w:sz w:val="24"/>
+          <w:szCs w:val="24"/>
+        </w:rPr>
+        <w:t>Verificación de la edad del alumno, a través de la comparación de la fecha de nacimiento con la CURP (no puede ser menor de 6 años o mayor de 12 años).</w:t>
+      </w:r>
+    </w:p>
+    <w:p>
+      <w:pPr>
+        <w:pStyle w:val="Prrafodelista"/>
+        <w:numPr>
+          <w:ilvl w:val="0"/>
+          <w:numId w:val="6"/>
+        </w:numPr>
+        <w:spacing w:line="256" w:lineRule="auto"/>
+        <w:jc w:val="both"/>
+        <w:rPr>
+          <w:rFonts w:ascii="Arial" w:hAnsi="Arial" w:cs="Arial"/>
+          <w:sz w:val="24"/>
+          <w:szCs w:val="24"/>
+        </w:rPr>
+      </w:pPr>
+      <w:r>
+        <w:rPr>
+          <w:rFonts w:ascii="Arial" w:hAnsi="Arial" w:cs="Arial"/>
+          <w:sz w:val="24"/>
+          <w:szCs w:val="24"/>
+        </w:rPr>
+        <w:t>Verificación del alumno en algún grupo (ya que no puede estar inscrito un alumno en dos grupos a la vez).</w:t>
+      </w:r>
+    </w:p>
+    <w:p>
+      <w:pPr>
+        <w:pStyle w:val="Prrafodelista"/>
+        <w:numPr>
+          <w:ilvl w:val="0"/>
+          <w:numId w:val="6"/>
+        </w:numPr>
+        <w:spacing w:line="256" w:lineRule="auto"/>
+        <w:jc w:val="both"/>
+        <w:rPr>
+          <w:rFonts w:ascii="Arial" w:hAnsi="Arial" w:cs="Arial"/>
+          <w:sz w:val="24"/>
+          <w:szCs w:val="24"/>
+        </w:rPr>
+      </w:pPr>
+      <w:r>
+        <w:rPr>
+          <w:rFonts w:ascii="Arial" w:hAnsi="Arial" w:cs="Arial"/>
+          <w:sz w:val="24"/>
+          <w:szCs w:val="24"/>
+        </w:rPr>
+        <w:t>Determinar el rango de edad para obtener el grado al cual deberá de pertenecer.</w:t>
+      </w:r>
+    </w:p>
+    <w:p>
+      <w:pPr>
+        <w:pStyle w:val="Prrafodelista"/>
+        <w:numPr>
+          <w:ilvl w:val="0"/>
+          <w:numId w:val="6"/>
+        </w:numPr>
+        <w:spacing w:line="256" w:lineRule="auto"/>
+        <w:jc w:val="both"/>
+        <w:rPr>
+          <w:rFonts w:ascii="Arial" w:hAnsi="Arial" w:cs="Arial"/>
+          <w:sz w:val="24"/>
+          <w:szCs w:val="24"/>
+        </w:rPr>
+      </w:pPr>
+      <w:r>
+        <w:rPr>
+          <w:rFonts w:ascii="Arial" w:hAnsi="Arial" w:cs="Arial"/>
+          <w:sz w:val="24"/>
+          <w:szCs w:val="24"/>
+        </w:rPr>
+        <w:t>Asignar grupo al alumno.</w:t>
+      </w:r>
+    </w:p>
+    <w:p>
+      <w:pPr>
+        <w:pStyle w:val="Prrafodelista"/>
+        <w:numPr>
+          <w:ilvl w:val="0"/>
+          <w:numId w:val="6"/>
+        </w:numPr>
         <w:jc w:val="both"/>
         <w:rPr>
           <w:rFonts w:ascii="Arial" w:eastAsia="Calibri" w:hAnsi="Arial" w:cs="Arial"/>
@@ -2136,134 +3393,11 @@
       </w:pPr>
       <w:r>
         <w:rPr>
-          <w:rFonts w:ascii="Arial" w:eastAsia="Calibri" w:hAnsi="Arial" w:cs="Arial"/>
-          <w:sz w:val="24"/>
-          <w:lang w:val="es-ES"/>
-        </w:rPr>
-        <w:t xml:space="preserve">Ingresar datos del padre </w:t>
-      </w:r>
-      <w:r>
-        <w:rPr>
-          <w:rFonts w:ascii="Arial" w:hAnsi="Arial" w:cs="Arial"/>
-          <w:sz w:val="24"/>
-          <w:szCs w:val="24"/>
-        </w:rPr>
-        <w:t>(apellido paterno, apellido materno, nombre(s), profesión, lugar de trabajo, cargo, teléfono, celular y dirección).</w:t>
-      </w:r>
-    </w:p>
-    <w:p>
-      <w:pPr>
-        <w:pStyle w:val="Prrafodelista"/>
-        <w:numPr>
-          <w:ilvl w:val="0"/>
-          <w:numId w:val="6"/>
-        </w:numPr>
-        <w:jc w:val="both"/>
-        <w:rPr>
-          <w:rFonts w:ascii="Arial" w:eastAsia="Calibri" w:hAnsi="Arial" w:cs="Arial"/>
-          <w:sz w:val="24"/>
-          <w:lang w:val="es-ES"/>
-        </w:rPr>
-      </w:pPr>
-      <w:r>
-        <w:rPr>
-          <w:rFonts w:ascii="Arial" w:hAnsi="Arial" w:cs="Arial"/>
-          <w:sz w:val="24"/>
-          <w:szCs w:val="24"/>
-        </w:rPr>
-        <w:t>Verificación de la edad del alumno (no puede ser menor de 6 años o mayor de 12 años).</w:t>
-      </w:r>
-    </w:p>
-    <w:p>
-      <w:pPr>
-        <w:pStyle w:val="Prrafodelista"/>
-        <w:numPr>
-          <w:ilvl w:val="0"/>
-          <w:numId w:val="6"/>
-        </w:numPr>
-        <w:jc w:val="both"/>
-        <w:rPr>
-          <w:rFonts w:ascii="Arial" w:eastAsia="Calibri" w:hAnsi="Arial" w:cs="Arial"/>
-          <w:sz w:val="24"/>
-          <w:lang w:val="es-ES"/>
-        </w:rPr>
-      </w:pPr>
-      <w:r>
-        <w:rPr>
-          <w:rFonts w:ascii="Arial" w:hAnsi="Arial" w:cs="Arial"/>
-          <w:sz w:val="24"/>
-          <w:szCs w:val="24"/>
-        </w:rPr>
-        <w:t>Verificación del alumno en algún grupo (ya que no puede estar inscripto un alumno en dos grupos a la vez).</w:t>
-      </w:r>
-    </w:p>
-    <w:p>
-      <w:pPr>
-        <w:pStyle w:val="Prrafodelista"/>
-        <w:numPr>
-          <w:ilvl w:val="0"/>
-          <w:numId w:val="6"/>
-        </w:numPr>
-        <w:jc w:val="both"/>
-        <w:rPr>
-          <w:rFonts w:ascii="Arial" w:eastAsia="Calibri" w:hAnsi="Arial" w:cs="Arial"/>
-          <w:sz w:val="24"/>
-          <w:lang w:val="es-ES"/>
-        </w:rPr>
-      </w:pPr>
-      <w:r>
-        <w:rPr>
-          <w:rFonts w:ascii="Arial" w:hAnsi="Arial" w:cs="Arial"/>
-          <w:sz w:val="24"/>
-          <w:szCs w:val="24"/>
-        </w:rPr>
-        <w:t>Determinar el rango de edad para obtener el grado al cual deberá de pertenecer.</w:t>
-      </w:r>
-    </w:p>
-    <w:p>
-      <w:pPr>
-        <w:pStyle w:val="Prrafodelista"/>
-        <w:numPr>
-          <w:ilvl w:val="0"/>
-          <w:numId w:val="6"/>
-        </w:numPr>
-        <w:jc w:val="both"/>
-        <w:rPr>
-          <w:rFonts w:ascii="Arial" w:eastAsia="Calibri" w:hAnsi="Arial" w:cs="Arial"/>
-          <w:sz w:val="24"/>
-          <w:lang w:val="es-ES"/>
-        </w:rPr>
-      </w:pPr>
-      <w:r>
-        <w:rPr>
-          <w:rFonts w:ascii="Arial" w:hAnsi="Arial" w:cs="Arial"/>
-          <w:sz w:val="24"/>
-          <w:szCs w:val="24"/>
-        </w:rPr>
-        <w:t>Asignar grupo al alumno.</w:t>
-      </w:r>
-    </w:p>
-    <w:p>
-      <w:pPr>
-        <w:pStyle w:val="Prrafodelista"/>
-        <w:numPr>
-          <w:ilvl w:val="0"/>
-          <w:numId w:val="6"/>
-        </w:numPr>
-        <w:jc w:val="both"/>
-        <w:rPr>
-          <w:rFonts w:ascii="Arial" w:eastAsia="Calibri" w:hAnsi="Arial" w:cs="Arial"/>
-          <w:sz w:val="24"/>
-          <w:lang w:val="es-ES"/>
-        </w:rPr>
-      </w:pPr>
-      <w:r>
-        <w:rPr>
-          <w:rFonts w:ascii="Arial" w:hAnsi="Arial" w:cs="Arial"/>
-          <w:sz w:val="24"/>
-          <w:szCs w:val="24"/>
-        </w:rPr>
-        <w:t>Inscribir alumno al plantel.</w:t>
+          <w:rFonts w:ascii="Arial" w:hAnsi="Arial" w:cs="Arial"/>
+          <w:sz w:val="24"/>
+          <w:szCs w:val="24"/>
+        </w:rPr>
+        <w:t>Inscribir alumno al plantel</w:t>
       </w:r>
     </w:p>
     <w:p>
@@ -2309,6 +3443,1545 @@
         </w:rPr>
         <w:tab/>
       </w:r>
+    </w:p>
+    <w:p>
+      <w:pPr>
+        <w:pStyle w:val="Ttulo2"/>
+        <w:rPr>
+          <w:rFonts w:ascii="Arial" w:hAnsi="Arial"/>
+          <w:sz w:val="28"/>
+        </w:rPr>
+      </w:pPr>
+      <w:bookmarkStart w:id="4" w:name="_Toc536702773"/>
+      <w:r>
+        <w:rPr>
+          <w:rFonts w:ascii="Arial" w:hAnsi="Arial"/>
+          <w:sz w:val="28"/>
+        </w:rPr>
+        <w:t>Generación</w:t>
+      </w:r>
+      <w:r>
+        <w:rPr>
+          <w:rFonts w:ascii="Arial" w:hAnsi="Arial"/>
+          <w:sz w:val="28"/>
+        </w:rPr>
+        <w:t xml:space="preserve"> de boletas</w:t>
+      </w:r>
+      <w:bookmarkEnd w:id="4"/>
+    </w:p>
+    <w:p/>
+    <w:p>
+      <w:pPr>
+        <w:pStyle w:val="Prrafodelista"/>
+        <w:numPr>
+          <w:ilvl w:val="0"/>
+          <w:numId w:val="7"/>
+        </w:numPr>
+        <w:jc w:val="both"/>
+        <w:rPr>
+          <w:sz w:val="28"/>
+          <w:szCs w:val="26"/>
+        </w:rPr>
+      </w:pPr>
+      <w:r>
+        <w:rPr>
+          <w:sz w:val="28"/>
+          <w:szCs w:val="26"/>
+        </w:rPr>
+        <w:t>Inicio</w:t>
+      </w:r>
+      <w:r>
+        <w:rPr>
+          <w:sz w:val="28"/>
+          <w:szCs w:val="26"/>
+        </w:rPr>
+        <w:t>.</w:t>
+      </w:r>
+    </w:p>
+    <w:p>
+      <w:pPr>
+        <w:pStyle w:val="Prrafodelista"/>
+        <w:numPr>
+          <w:ilvl w:val="0"/>
+          <w:numId w:val="7"/>
+        </w:numPr>
+        <w:spacing w:line="256" w:lineRule="auto"/>
+        <w:jc w:val="both"/>
+        <w:rPr>
+          <w:rFonts w:ascii="Arial" w:hAnsi="Arial" w:cs="Arial"/>
+          <w:sz w:val="24"/>
+          <w:szCs w:val="24"/>
+        </w:rPr>
+      </w:pPr>
+      <w:r>
+        <w:rPr>
+          <w:rFonts w:ascii="Arial" w:hAnsi="Arial" w:cs="Arial"/>
+          <w:sz w:val="24"/>
+          <w:szCs w:val="24"/>
+        </w:rPr>
+        <w:t xml:space="preserve">Ingresar las calificaciones de cada asignatura </w:t>
+      </w:r>
+      <w:r>
+        <w:rPr>
+          <w:rFonts w:ascii="Arial" w:hAnsi="Arial" w:cs="Arial"/>
+          <w:sz w:val="24"/>
+          <w:szCs w:val="24"/>
+        </w:rPr>
+        <w:t xml:space="preserve">correspondientes según la SEP </w:t>
+      </w:r>
+      <w:r>
+        <w:rPr>
+          <w:rFonts w:ascii="Arial" w:hAnsi="Arial" w:cs="Arial"/>
+          <w:sz w:val="24"/>
+          <w:szCs w:val="24"/>
+        </w:rPr>
+        <w:t xml:space="preserve">por mes y trimestre con calificación máximo de 10 y mínima de 5, se </w:t>
+      </w:r>
+      <w:r>
+        <w:rPr>
+          <w:rFonts w:ascii="Arial" w:hAnsi="Arial" w:cs="Arial"/>
+          <w:sz w:val="24"/>
+          <w:szCs w:val="24"/>
+        </w:rPr>
+        <w:t>marcar</w:t>
+      </w:r>
+      <w:r>
+        <w:rPr>
+          <w:rFonts w:ascii="Arial" w:hAnsi="Arial" w:cs="Arial"/>
+          <w:sz w:val="24"/>
+          <w:szCs w:val="24"/>
+        </w:rPr>
+        <w:t>á</w:t>
+      </w:r>
+      <w:r>
+        <w:rPr>
+          <w:rFonts w:ascii="Arial" w:hAnsi="Arial" w:cs="Arial"/>
+          <w:sz w:val="24"/>
+          <w:szCs w:val="24"/>
+        </w:rPr>
+        <w:t xml:space="preserve"> en rojo la</w:t>
+      </w:r>
+      <w:r>
+        <w:rPr>
+          <w:rFonts w:ascii="Arial" w:hAnsi="Arial" w:cs="Arial"/>
+          <w:sz w:val="24"/>
+          <w:szCs w:val="24"/>
+        </w:rPr>
+        <w:t>s calificacio</w:t>
+      </w:r>
+      <w:r>
+        <w:rPr>
+          <w:rFonts w:ascii="Arial" w:hAnsi="Arial" w:cs="Arial"/>
+          <w:sz w:val="24"/>
+          <w:szCs w:val="24"/>
+        </w:rPr>
+        <w:t>n</w:t>
+      </w:r>
+      <w:r>
+        <w:rPr>
+          <w:rFonts w:ascii="Arial" w:hAnsi="Arial" w:cs="Arial"/>
+          <w:sz w:val="24"/>
+          <w:szCs w:val="24"/>
+        </w:rPr>
+        <w:t>es de</w:t>
+      </w:r>
+      <w:r>
+        <w:rPr>
+          <w:rFonts w:ascii="Arial" w:hAnsi="Arial" w:cs="Arial"/>
+          <w:sz w:val="24"/>
+          <w:szCs w:val="24"/>
+        </w:rPr>
+        <w:t xml:space="preserve"> 5 al 5.9 </w:t>
+      </w:r>
+      <w:r>
+        <w:rPr>
+          <w:rFonts w:ascii="Arial" w:hAnsi="Arial" w:cs="Arial"/>
+          <w:sz w:val="24"/>
+          <w:szCs w:val="24"/>
+        </w:rPr>
+        <w:t xml:space="preserve">y </w:t>
+      </w:r>
+      <w:r>
+        <w:rPr>
+          <w:rFonts w:ascii="Arial" w:hAnsi="Arial" w:cs="Arial"/>
+          <w:sz w:val="24"/>
+          <w:szCs w:val="24"/>
+        </w:rPr>
+        <w:t>del 6 al 10 en negro en conjunto su nivel de desempeño</w:t>
+      </w:r>
+      <w:r>
+        <w:rPr>
+          <w:rFonts w:ascii="Arial" w:hAnsi="Arial" w:cs="Arial"/>
+          <w:sz w:val="24"/>
+          <w:szCs w:val="24"/>
+        </w:rPr>
+        <w:t xml:space="preserve"> a la boleta interna</w:t>
+      </w:r>
+      <w:r>
+        <w:rPr>
+          <w:rFonts w:ascii="Arial" w:hAnsi="Arial" w:cs="Arial"/>
+          <w:sz w:val="24"/>
+          <w:szCs w:val="24"/>
+        </w:rPr>
+        <w:t>.</w:t>
+      </w:r>
+    </w:p>
+    <w:p>
+      <w:pPr>
+        <w:pStyle w:val="Prrafodelista"/>
+        <w:numPr>
+          <w:ilvl w:val="0"/>
+          <w:numId w:val="7"/>
+        </w:numPr>
+        <w:spacing w:line="256" w:lineRule="auto"/>
+        <w:jc w:val="both"/>
+        <w:rPr>
+          <w:rFonts w:ascii="Arial" w:hAnsi="Arial" w:cs="Arial"/>
+          <w:sz w:val="24"/>
+          <w:szCs w:val="24"/>
+        </w:rPr>
+      </w:pPr>
+      <w:r>
+        <w:rPr>
+          <w:rFonts w:ascii="Arial" w:hAnsi="Arial" w:cs="Arial"/>
+          <w:sz w:val="24"/>
+          <w:szCs w:val="24"/>
+        </w:rPr>
+        <w:t xml:space="preserve">Ingresar las calificaciones de cada asignatura complementarias con calificación máximo de 10 y mínima de 5, se </w:t>
+      </w:r>
+      <w:r>
+        <w:rPr>
+          <w:rFonts w:ascii="Arial" w:hAnsi="Arial" w:cs="Arial"/>
+          <w:sz w:val="24"/>
+          <w:szCs w:val="24"/>
+        </w:rPr>
+        <w:t>marcar</w:t>
+      </w:r>
+      <w:r>
+        <w:rPr>
+          <w:rFonts w:ascii="Arial" w:hAnsi="Arial" w:cs="Arial"/>
+          <w:sz w:val="24"/>
+          <w:szCs w:val="24"/>
+        </w:rPr>
+        <w:t>á</w:t>
+      </w:r>
+      <w:r>
+        <w:rPr>
+          <w:rFonts w:ascii="Arial" w:hAnsi="Arial" w:cs="Arial"/>
+          <w:sz w:val="24"/>
+          <w:szCs w:val="24"/>
+        </w:rPr>
+        <w:t xml:space="preserve"> en rojo la calificación 5 al 5.9 del 6 al 10 en negro en</w:t>
+      </w:r>
+      <w:r>
+        <w:rPr>
+          <w:rFonts w:ascii="Arial" w:hAnsi="Arial" w:cs="Arial"/>
+          <w:sz w:val="24"/>
+          <w:szCs w:val="24"/>
+        </w:rPr>
+        <w:t xml:space="preserve"> conjunto su nivel de desempeño a la boleta interna.</w:t>
+      </w:r>
+    </w:p>
+    <w:p>
+      <w:pPr>
+        <w:pStyle w:val="Prrafodelista"/>
+        <w:numPr>
+          <w:ilvl w:val="0"/>
+          <w:numId w:val="7"/>
+        </w:numPr>
+        <w:spacing w:line="256" w:lineRule="auto"/>
+        <w:jc w:val="both"/>
+        <w:rPr>
+          <w:rFonts w:ascii="Arial" w:hAnsi="Arial" w:cs="Arial"/>
+          <w:sz w:val="24"/>
+          <w:szCs w:val="24"/>
+        </w:rPr>
+      </w:pPr>
+      <w:r>
+        <w:rPr>
+          <w:rFonts w:ascii="Arial" w:hAnsi="Arial" w:cs="Arial"/>
+          <w:sz w:val="24"/>
+          <w:szCs w:val="24"/>
+        </w:rPr>
+        <w:lastRenderedPageBreak/>
+        <w:t>Calcular el promedio final de todas las materias académicas y complementarias cursadas en el mismo mes.</w:t>
+      </w:r>
+    </w:p>
+    <w:p>
+      <w:pPr>
+        <w:pStyle w:val="Prrafodelista"/>
+        <w:numPr>
+          <w:ilvl w:val="0"/>
+          <w:numId w:val="7"/>
+        </w:numPr>
+        <w:spacing w:line="256" w:lineRule="auto"/>
+        <w:jc w:val="both"/>
+        <w:rPr>
+          <w:rFonts w:ascii="Arial" w:hAnsi="Arial" w:cs="Arial"/>
+          <w:sz w:val="24"/>
+          <w:szCs w:val="24"/>
+        </w:rPr>
+      </w:pPr>
+      <w:r>
+        <w:rPr>
+          <w:rFonts w:ascii="Arial" w:hAnsi="Arial" w:cs="Arial"/>
+          <w:sz w:val="24"/>
+          <w:szCs w:val="24"/>
+        </w:rPr>
+        <w:t>Calcular el promedio final de cada una de las materias académicas y complementarias por trimestre y a</w:t>
+      </w:r>
+      <w:r>
+        <w:rPr>
+          <w:rFonts w:ascii="Arial" w:hAnsi="Arial" w:cs="Arial"/>
+          <w:sz w:val="24"/>
+          <w:szCs w:val="24"/>
+        </w:rPr>
+        <w:t>gregar el nivel de desempeño de acuerdo al promedio generado trimestralmente (los niveles de desempeño son 4</w:t>
+      </w:r>
+      <w:r>
+        <w:rPr>
+          <w:rFonts w:ascii="Arial" w:hAnsi="Arial" w:cs="Arial"/>
+          <w:sz w:val="24"/>
+          <w:szCs w:val="24"/>
+        </w:rPr>
+        <w:t xml:space="preserve">, nivel I: Equivalente a 5, nivel II: Equivalente a 6 y 7, nivel </w:t>
+      </w:r>
+      <w:r>
+        <w:rPr>
+          <w:rFonts w:ascii="Arial" w:hAnsi="Arial" w:cs="Arial"/>
+          <w:sz w:val="24"/>
+          <w:szCs w:val="24"/>
+        </w:rPr>
+        <w:t xml:space="preserve">III: Equivalente a 8 y 9 y por </w:t>
+      </w:r>
+      <w:r>
+        <w:rPr>
+          <w:rFonts w:ascii="Arial" w:hAnsi="Arial" w:cs="Arial"/>
+          <w:sz w:val="24"/>
+          <w:szCs w:val="24"/>
+        </w:rPr>
+        <w:t>ultimo nivel IV: Equivalente a 10</w:t>
+      </w:r>
+      <w:r>
+        <w:rPr>
+          <w:rFonts w:ascii="Arial" w:hAnsi="Arial" w:cs="Arial"/>
+          <w:sz w:val="24"/>
+          <w:szCs w:val="24"/>
+        </w:rPr>
+        <w:t>).</w:t>
+      </w:r>
+    </w:p>
+    <w:p>
+      <w:pPr>
+        <w:pStyle w:val="Prrafodelista"/>
+        <w:numPr>
+          <w:ilvl w:val="0"/>
+          <w:numId w:val="7"/>
+        </w:numPr>
+        <w:spacing w:line="256" w:lineRule="auto"/>
+        <w:jc w:val="both"/>
+        <w:rPr>
+          <w:rFonts w:ascii="Arial" w:hAnsi="Arial" w:cs="Arial"/>
+          <w:sz w:val="24"/>
+          <w:szCs w:val="24"/>
+        </w:rPr>
+      </w:pPr>
+      <w:r>
+        <w:rPr>
+          <w:rFonts w:ascii="Arial" w:hAnsi="Arial" w:cs="Arial"/>
+          <w:sz w:val="24"/>
+          <w:szCs w:val="24"/>
+        </w:rPr>
+        <w:t>Calcular el promedio general o total de las materias académicas y complementarias por mes y por trimestre.</w:t>
+      </w:r>
+    </w:p>
+    <w:p>
+      <w:pPr>
+        <w:pStyle w:val="Prrafodelista"/>
+        <w:numPr>
+          <w:ilvl w:val="0"/>
+          <w:numId w:val="7"/>
+        </w:numPr>
+        <w:spacing w:line="256" w:lineRule="auto"/>
+        <w:jc w:val="both"/>
+        <w:rPr>
+          <w:rFonts w:ascii="Arial" w:hAnsi="Arial" w:cs="Arial"/>
+          <w:sz w:val="24"/>
+          <w:szCs w:val="24"/>
+        </w:rPr>
+      </w:pPr>
+      <w:r>
+        <w:rPr>
+          <w:rFonts w:ascii="Arial" w:hAnsi="Arial" w:cs="Arial"/>
+          <w:sz w:val="24"/>
+          <w:szCs w:val="24"/>
+        </w:rPr>
+        <w:t>Calcular las inasistencias que se tuvieron por trimestre.</w:t>
+      </w:r>
+    </w:p>
+    <w:p>
+      <w:pPr>
+        <w:pStyle w:val="Prrafodelista"/>
+        <w:numPr>
+          <w:ilvl w:val="0"/>
+          <w:numId w:val="7"/>
+        </w:numPr>
+        <w:spacing w:line="256" w:lineRule="auto"/>
+        <w:jc w:val="both"/>
+        <w:rPr>
+          <w:rFonts w:ascii="Arial" w:hAnsi="Arial" w:cs="Arial"/>
+          <w:sz w:val="24"/>
+          <w:szCs w:val="24"/>
+        </w:rPr>
+      </w:pPr>
+      <w:r>
+        <w:rPr>
+          <w:rFonts w:ascii="Arial" w:hAnsi="Arial" w:cs="Arial"/>
+          <w:sz w:val="24"/>
+          <w:szCs w:val="24"/>
+        </w:rPr>
+        <w:t>Calcular el promedio final de los 3 trimestres de cada materia e indicar el nivel de desempeño al que pertenece.</w:t>
+      </w:r>
+    </w:p>
+    <w:p>
+      <w:pPr>
+        <w:pStyle w:val="Prrafodelista"/>
+        <w:numPr>
+          <w:ilvl w:val="0"/>
+          <w:numId w:val="7"/>
+        </w:numPr>
+        <w:spacing w:line="256" w:lineRule="auto"/>
+        <w:jc w:val="both"/>
+        <w:rPr>
+          <w:rFonts w:ascii="Arial" w:hAnsi="Arial" w:cs="Arial"/>
+          <w:sz w:val="24"/>
+          <w:szCs w:val="24"/>
+        </w:rPr>
+      </w:pPr>
+      <w:r>
+        <w:rPr>
+          <w:rFonts w:ascii="Arial" w:hAnsi="Arial" w:cs="Arial"/>
+          <w:sz w:val="24"/>
+          <w:szCs w:val="24"/>
+        </w:rPr>
+        <w:t>Calcular el promedio final de cada trimestre de todas las materias e indicar el nivel de desempeño obtenido.</w:t>
+      </w:r>
+    </w:p>
+    <w:p>
+      <w:pPr>
+        <w:pStyle w:val="Prrafodelista"/>
+        <w:numPr>
+          <w:ilvl w:val="0"/>
+          <w:numId w:val="7"/>
+        </w:numPr>
+        <w:spacing w:line="256" w:lineRule="auto"/>
+        <w:jc w:val="both"/>
+        <w:rPr>
+          <w:rFonts w:ascii="Arial" w:hAnsi="Arial" w:cs="Arial"/>
+          <w:sz w:val="24"/>
+          <w:szCs w:val="24"/>
+        </w:rPr>
+      </w:pPr>
+      <w:r>
+        <w:rPr>
+          <w:rFonts w:ascii="Arial" w:hAnsi="Arial" w:cs="Arial"/>
+          <w:sz w:val="24"/>
+          <w:szCs w:val="24"/>
+        </w:rPr>
+        <w:t>Generar la boleta interna en formato PDF.</w:t>
+      </w:r>
+    </w:p>
+    <w:p>
+      <w:pPr>
+        <w:pStyle w:val="Prrafodelista"/>
+        <w:numPr>
+          <w:ilvl w:val="0"/>
+          <w:numId w:val="7"/>
+        </w:numPr>
+        <w:spacing w:line="256" w:lineRule="auto"/>
+        <w:jc w:val="both"/>
+        <w:rPr>
+          <w:rFonts w:ascii="Arial" w:hAnsi="Arial" w:cs="Arial"/>
+          <w:sz w:val="24"/>
+          <w:szCs w:val="24"/>
+        </w:rPr>
+      </w:pPr>
+      <w:r>
+        <w:rPr>
+          <w:rFonts w:ascii="Arial" w:hAnsi="Arial" w:cs="Arial"/>
+          <w:sz w:val="24"/>
+          <w:szCs w:val="24"/>
+        </w:rPr>
+        <w:t>Traspaso</w:t>
+      </w:r>
+      <w:r>
+        <w:rPr>
+          <w:rFonts w:ascii="Arial" w:hAnsi="Arial" w:cs="Arial"/>
+          <w:sz w:val="24"/>
+          <w:szCs w:val="24"/>
+        </w:rPr>
+        <w:t xml:space="preserve"> de los promedios trimestrales </w:t>
+      </w:r>
+      <w:r>
+        <w:rPr>
+          <w:rFonts w:ascii="Arial" w:hAnsi="Arial" w:cs="Arial"/>
+          <w:sz w:val="24"/>
+          <w:szCs w:val="24"/>
+        </w:rPr>
+        <w:t>y generales de cada materia académica y complementaria, así como del nivel de desempeño a la boleta externa.</w:t>
+      </w:r>
+    </w:p>
+    <w:p>
+      <w:pPr>
+        <w:pStyle w:val="Prrafodelista"/>
+        <w:numPr>
+          <w:ilvl w:val="0"/>
+          <w:numId w:val="7"/>
+        </w:numPr>
+        <w:spacing w:line="256" w:lineRule="auto"/>
+        <w:jc w:val="both"/>
+        <w:rPr>
+          <w:rFonts w:ascii="Arial" w:hAnsi="Arial" w:cs="Arial"/>
+          <w:sz w:val="24"/>
+          <w:szCs w:val="24"/>
+        </w:rPr>
+      </w:pPr>
+      <w:r>
+        <w:rPr>
+          <w:rFonts w:ascii="Arial" w:hAnsi="Arial" w:cs="Arial"/>
+          <w:sz w:val="24"/>
+          <w:szCs w:val="24"/>
+        </w:rPr>
+        <w:t>Imprimir y e</w:t>
+      </w:r>
+      <w:r>
+        <w:rPr>
+          <w:rFonts w:ascii="Arial" w:hAnsi="Arial" w:cs="Arial"/>
+          <w:sz w:val="24"/>
+          <w:szCs w:val="24"/>
+        </w:rPr>
+        <w:t>nviar</w:t>
+      </w:r>
+      <w:r>
+        <w:rPr>
+          <w:rFonts w:ascii="Arial" w:hAnsi="Arial" w:cs="Arial"/>
+          <w:sz w:val="24"/>
+          <w:szCs w:val="24"/>
+        </w:rPr>
+        <w:t xml:space="preserve"> la boleta interna y externa </w:t>
+      </w:r>
+      <w:r>
+        <w:rPr>
+          <w:rFonts w:ascii="Arial" w:hAnsi="Arial" w:cs="Arial"/>
+          <w:sz w:val="24"/>
+          <w:szCs w:val="24"/>
+        </w:rPr>
+        <w:t>del alumno al padre o tutor por correo cada trimestre</w:t>
+      </w:r>
+      <w:r>
+        <w:rPr>
+          <w:rFonts w:ascii="Arial" w:hAnsi="Arial" w:cs="Arial"/>
+          <w:sz w:val="24"/>
+          <w:szCs w:val="24"/>
+        </w:rPr>
+        <w:t>.</w:t>
+      </w:r>
+    </w:p>
+    <w:p>
+      <w:pPr>
+        <w:pStyle w:val="Prrafodelista"/>
+        <w:numPr>
+          <w:ilvl w:val="0"/>
+          <w:numId w:val="7"/>
+        </w:numPr>
+        <w:jc w:val="both"/>
+        <w:rPr>
+          <w:sz w:val="28"/>
+          <w:szCs w:val="26"/>
+        </w:rPr>
+      </w:pPr>
+      <w:r>
+        <w:rPr>
+          <w:sz w:val="28"/>
+          <w:szCs w:val="26"/>
+        </w:rPr>
+        <w:t>Fin</w:t>
+      </w:r>
+      <w:r>
+        <w:rPr>
+          <w:sz w:val="28"/>
+          <w:szCs w:val="26"/>
+        </w:rPr>
+        <w:t>.</w:t>
+      </w:r>
+    </w:p>
+    <w:p>
+      <w:pPr>
+        <w:pStyle w:val="Prrafodelista"/>
+        <w:jc w:val="both"/>
+        <w:rPr>
+          <w:sz w:val="28"/>
+          <w:szCs w:val="26"/>
+        </w:rPr>
+      </w:pPr>
+    </w:p>
+    <w:p>
+      <w:pPr>
+        <w:pStyle w:val="Ttulo2"/>
+        <w:rPr>
+          <w:rFonts w:ascii="Arial" w:hAnsi="Arial"/>
+          <w:sz w:val="28"/>
+        </w:rPr>
+      </w:pPr>
+      <w:bookmarkStart w:id="5" w:name="_Toc536702774"/>
+      <w:r>
+        <w:rPr>
+          <w:rFonts w:ascii="Arial" w:hAnsi="Arial"/>
+          <w:sz w:val="28"/>
+        </w:rPr>
+        <w:t xml:space="preserve">Consultar </w:t>
+      </w:r>
+      <w:r>
+        <w:rPr>
+          <w:rFonts w:ascii="Arial" w:hAnsi="Arial"/>
+          <w:sz w:val="28"/>
+        </w:rPr>
+        <w:t>Estadísticas</w:t>
+      </w:r>
+      <w:bookmarkEnd w:id="5"/>
+    </w:p>
+    <w:p/>
+    <w:p>
+      <w:pPr>
+        <w:pStyle w:val="Prrafodelista"/>
+        <w:numPr>
+          <w:ilvl w:val="0"/>
+          <w:numId w:val="8"/>
+        </w:numPr>
+        <w:jc w:val="both"/>
+        <w:rPr>
+          <w:rFonts w:ascii="Arial" w:hAnsi="Arial"/>
+          <w:sz w:val="24"/>
+          <w:szCs w:val="24"/>
+        </w:rPr>
+      </w:pPr>
+      <w:r>
+        <w:rPr>
+          <w:rFonts w:ascii="Arial" w:hAnsi="Arial"/>
+          <w:sz w:val="24"/>
+          <w:szCs w:val="24"/>
+        </w:rPr>
+        <w:t>Inicio</w:t>
+      </w:r>
+      <w:r>
+        <w:rPr>
+          <w:rFonts w:ascii="Arial" w:hAnsi="Arial"/>
+          <w:sz w:val="24"/>
+          <w:szCs w:val="24"/>
+        </w:rPr>
+        <w:t>.</w:t>
+      </w:r>
+    </w:p>
+    <w:p>
+      <w:pPr>
+        <w:pStyle w:val="Prrafodelista"/>
+        <w:numPr>
+          <w:ilvl w:val="0"/>
+          <w:numId w:val="8"/>
+        </w:numPr>
+        <w:jc w:val="both"/>
+        <w:rPr>
+          <w:rFonts w:ascii="Arial" w:hAnsi="Arial"/>
+          <w:sz w:val="24"/>
+          <w:szCs w:val="24"/>
+        </w:rPr>
+      </w:pPr>
+      <w:r>
+        <w:rPr>
+          <w:rFonts w:ascii="Arial" w:hAnsi="Arial"/>
+          <w:sz w:val="24"/>
+          <w:szCs w:val="24"/>
+        </w:rPr>
+        <w:t xml:space="preserve">Verificación de ingreso de calificaciones al sistema de forma trimestral (si no hay </w:t>
+      </w:r>
+      <w:r>
+        <w:rPr>
+          <w:rFonts w:ascii="Arial" w:hAnsi="Arial"/>
+          <w:sz w:val="24"/>
+          <w:szCs w:val="24"/>
+        </w:rPr>
+        <w:t>ninguna</w:t>
+      </w:r>
+      <w:r>
+        <w:rPr>
+          <w:rFonts w:ascii="Arial" w:hAnsi="Arial"/>
+          <w:sz w:val="24"/>
+          <w:szCs w:val="24"/>
+        </w:rPr>
+        <w:t xml:space="preserve"> calificación </w:t>
+      </w:r>
+      <w:bookmarkStart w:id="6" w:name="_GoBack"/>
+      <w:bookmarkEnd w:id="6"/>
+      <w:r>
+        <w:rPr>
+          <w:rFonts w:ascii="Arial" w:hAnsi="Arial"/>
+          <w:sz w:val="24"/>
+          <w:szCs w:val="24"/>
+        </w:rPr>
+        <w:t>registrada ir a ingresar las calificaciones de los alumnos, de lo contrario continuar con el paso 3).</w:t>
+      </w:r>
+    </w:p>
+    <w:p>
+      <w:pPr>
+        <w:pStyle w:val="Prrafodelista"/>
+        <w:numPr>
+          <w:ilvl w:val="0"/>
+          <w:numId w:val="8"/>
+        </w:numPr>
+        <w:jc w:val="both"/>
+        <w:rPr>
+          <w:rFonts w:ascii="Arial" w:hAnsi="Arial"/>
+          <w:sz w:val="24"/>
+          <w:szCs w:val="24"/>
+        </w:rPr>
+      </w:pPr>
+      <w:r>
+        <w:rPr>
+          <w:rFonts w:ascii="Arial" w:hAnsi="Arial"/>
+          <w:sz w:val="24"/>
+          <w:szCs w:val="24"/>
+        </w:rPr>
+        <w:t xml:space="preserve">Calcular el número de </w:t>
+      </w:r>
+      <w:r>
+        <w:rPr>
+          <w:rFonts w:ascii="Arial" w:hAnsi="Arial" w:cs="Arial"/>
+          <w:sz w:val="24"/>
+          <w:szCs w:val="24"/>
+        </w:rPr>
+        <w:t>niños y niñas por grado y total.</w:t>
+      </w:r>
+    </w:p>
+    <w:p>
+      <w:pPr>
+        <w:pStyle w:val="Prrafodelista"/>
+        <w:numPr>
+          <w:ilvl w:val="0"/>
+          <w:numId w:val="8"/>
+        </w:numPr>
+        <w:jc w:val="both"/>
+        <w:rPr>
+          <w:rFonts w:ascii="Arial" w:hAnsi="Arial"/>
+          <w:sz w:val="24"/>
+          <w:szCs w:val="24"/>
+        </w:rPr>
+      </w:pPr>
+      <w:r>
+        <w:rPr>
+          <w:rFonts w:ascii="Arial" w:hAnsi="Arial" w:cs="Arial"/>
+          <w:sz w:val="24"/>
+          <w:szCs w:val="24"/>
+        </w:rPr>
+        <w:t>Calcular el número de niños y niñas del grupo dentro de un rango establ</w:t>
+      </w:r>
+      <w:r>
+        <w:rPr>
+          <w:rFonts w:ascii="Arial" w:hAnsi="Arial" w:cs="Arial"/>
+          <w:sz w:val="24"/>
+          <w:szCs w:val="24"/>
+        </w:rPr>
+        <w:t xml:space="preserve">ecido de edades según el grado </w:t>
+      </w:r>
+      <w:r>
+        <w:rPr>
+          <w:rFonts w:ascii="Arial" w:hAnsi="Arial" w:cs="Arial"/>
+          <w:sz w:val="24"/>
+          <w:szCs w:val="24"/>
+        </w:rPr>
+        <w:t>y por género.</w:t>
+      </w:r>
+    </w:p>
+    <w:p>
+      <w:pPr>
+        <w:pStyle w:val="Prrafodelista"/>
+        <w:numPr>
+          <w:ilvl w:val="0"/>
+          <w:numId w:val="8"/>
+        </w:numPr>
+        <w:jc w:val="both"/>
+        <w:rPr>
+          <w:rFonts w:ascii="Arial" w:hAnsi="Arial"/>
+          <w:sz w:val="24"/>
+          <w:szCs w:val="24"/>
+        </w:rPr>
+      </w:pPr>
+      <w:r>
+        <w:rPr>
+          <w:rFonts w:ascii="Arial" w:hAnsi="Arial" w:cs="Arial"/>
+          <w:sz w:val="24"/>
+          <w:szCs w:val="24"/>
+        </w:rPr>
+        <w:t>Calcular la calificación más alta por grupo, materia y alumno.</w:t>
+      </w:r>
+    </w:p>
+    <w:p>
+      <w:pPr>
+        <w:pStyle w:val="Prrafodelista"/>
+        <w:numPr>
+          <w:ilvl w:val="0"/>
+          <w:numId w:val="8"/>
+        </w:numPr>
+        <w:jc w:val="both"/>
+        <w:rPr>
+          <w:rFonts w:ascii="Arial" w:hAnsi="Arial"/>
+          <w:sz w:val="24"/>
+          <w:szCs w:val="24"/>
+        </w:rPr>
+      </w:pPr>
+      <w:r>
+        <w:rPr>
+          <w:rFonts w:ascii="Arial" w:hAnsi="Arial" w:cs="Arial"/>
+          <w:sz w:val="24"/>
+          <w:szCs w:val="24"/>
+        </w:rPr>
+        <w:t>Generar las graficas correspondientes a los resultados.</w:t>
+      </w:r>
+    </w:p>
+    <w:p>
+      <w:pPr>
+        <w:pStyle w:val="Prrafodelista"/>
+        <w:numPr>
+          <w:ilvl w:val="0"/>
+          <w:numId w:val="8"/>
+        </w:numPr>
+        <w:spacing w:line="256" w:lineRule="auto"/>
+        <w:jc w:val="both"/>
+        <w:rPr>
+          <w:rFonts w:ascii="Arial" w:hAnsi="Arial" w:cs="Arial"/>
+          <w:sz w:val="24"/>
+          <w:szCs w:val="24"/>
+        </w:rPr>
+      </w:pPr>
+      <w:r>
+        <w:rPr>
+          <w:rFonts w:ascii="Arial" w:hAnsi="Arial" w:cs="Arial"/>
+          <w:sz w:val="24"/>
+          <w:szCs w:val="24"/>
+        </w:rPr>
+        <w:t>Generar e imprimir en formato PDF las estadísticas generadas.</w:t>
+      </w:r>
+    </w:p>
+    <w:p>
+      <w:pPr>
+        <w:pStyle w:val="Prrafodelista"/>
+        <w:numPr>
+          <w:ilvl w:val="0"/>
+          <w:numId w:val="8"/>
+        </w:numPr>
+        <w:jc w:val="both"/>
+        <w:rPr>
+          <w:rFonts w:ascii="Arial" w:hAnsi="Arial"/>
+          <w:sz w:val="24"/>
+          <w:szCs w:val="24"/>
+        </w:rPr>
+      </w:pPr>
+      <w:r>
+        <w:rPr>
+          <w:rFonts w:ascii="Arial" w:hAnsi="Arial"/>
+          <w:sz w:val="24"/>
+          <w:szCs w:val="24"/>
+        </w:rPr>
+        <w:t>Fin.</w:t>
+      </w:r>
+    </w:p>
+    <w:p>
+      <w:pPr>
+        <w:pStyle w:val="Prrafodelista"/>
+        <w:jc w:val="both"/>
+        <w:rPr>
+          <w:rFonts w:ascii="Arial" w:hAnsi="Arial"/>
+          <w:sz w:val="24"/>
+          <w:szCs w:val="24"/>
+        </w:rPr>
+      </w:pPr>
+    </w:p>
+    <w:p>
+      <w:pPr>
+        <w:pStyle w:val="Ttulo2"/>
+        <w:rPr>
+          <w:rFonts w:ascii="Arial" w:hAnsi="Arial" w:cs="Arial"/>
+          <w:sz w:val="28"/>
+        </w:rPr>
+      </w:pPr>
+      <w:bookmarkStart w:id="7" w:name="_Toc536702775"/>
+      <w:r>
+        <w:rPr>
+          <w:rFonts w:ascii="Arial" w:hAnsi="Arial" w:cs="Arial"/>
+          <w:sz w:val="28"/>
+        </w:rPr>
+        <w:t>Gestión de documentos</w:t>
+      </w:r>
+      <w:bookmarkEnd w:id="7"/>
+    </w:p>
+    <w:p/>
+    <w:p>
+      <w:pPr>
+        <w:pStyle w:val="Prrafodelista"/>
+        <w:numPr>
+          <w:ilvl w:val="0"/>
+          <w:numId w:val="9"/>
+        </w:numPr>
+        <w:jc w:val="both"/>
+        <w:rPr>
+          <w:rFonts w:ascii="Arial" w:hAnsi="Arial"/>
+          <w:sz w:val="24"/>
+          <w:szCs w:val="24"/>
+        </w:rPr>
+      </w:pPr>
+      <w:r>
+        <w:rPr>
+          <w:rFonts w:ascii="Arial" w:hAnsi="Arial"/>
+          <w:sz w:val="24"/>
+          <w:szCs w:val="24"/>
+        </w:rPr>
+        <w:t>Inicio.</w:t>
+      </w:r>
+    </w:p>
+    <w:p>
+      <w:pPr>
+        <w:pStyle w:val="Prrafodelista"/>
+        <w:numPr>
+          <w:ilvl w:val="0"/>
+          <w:numId w:val="9"/>
+        </w:numPr>
+        <w:jc w:val="both"/>
+        <w:rPr>
+          <w:rFonts w:ascii="Arial" w:hAnsi="Arial"/>
+          <w:sz w:val="24"/>
+          <w:szCs w:val="24"/>
+        </w:rPr>
+      </w:pPr>
+      <w:r>
+        <w:rPr>
+          <w:rFonts w:ascii="Arial" w:hAnsi="Arial"/>
+          <w:sz w:val="24"/>
+          <w:szCs w:val="24"/>
+        </w:rPr>
+        <w:lastRenderedPageBreak/>
+        <w:t xml:space="preserve">Verificación de </w:t>
+      </w:r>
+      <w:r>
+        <w:rPr>
+          <w:rFonts w:ascii="Arial" w:hAnsi="Arial"/>
+          <w:sz w:val="24"/>
+          <w:szCs w:val="24"/>
+        </w:rPr>
+        <w:t>maestros registrados</w:t>
+      </w:r>
+      <w:r>
+        <w:rPr>
+          <w:rFonts w:ascii="Arial" w:hAnsi="Arial"/>
+          <w:sz w:val="24"/>
+          <w:szCs w:val="24"/>
+        </w:rPr>
+        <w:t xml:space="preserve"> (si no hay ningún </w:t>
+      </w:r>
+      <w:r>
+        <w:rPr>
+          <w:rFonts w:ascii="Arial" w:hAnsi="Arial"/>
+          <w:sz w:val="24"/>
+          <w:szCs w:val="24"/>
+        </w:rPr>
+        <w:t>maestro registrado</w:t>
+      </w:r>
+      <w:r>
+        <w:rPr>
+          <w:rFonts w:ascii="Arial" w:hAnsi="Arial"/>
+          <w:sz w:val="24"/>
+          <w:szCs w:val="24"/>
+        </w:rPr>
+        <w:t xml:space="preserve"> ir a registrar a los maestros de cada grado y grupo, de lo contrario dirigirse al </w:t>
+      </w:r>
+      <w:r>
+        <w:rPr>
+          <w:rFonts w:ascii="Arial" w:hAnsi="Arial"/>
+          <w:sz w:val="24"/>
+          <w:szCs w:val="24"/>
+        </w:rPr>
+        <w:t>paso</w:t>
+      </w:r>
+      <w:r>
+        <w:rPr>
+          <w:rFonts w:ascii="Arial" w:hAnsi="Arial"/>
+          <w:sz w:val="24"/>
+          <w:szCs w:val="24"/>
+        </w:rPr>
+        <w:t xml:space="preserve"> 3</w:t>
+      </w:r>
+      <w:r>
+        <w:rPr>
+          <w:rFonts w:ascii="Arial" w:hAnsi="Arial"/>
+          <w:sz w:val="24"/>
+          <w:szCs w:val="24"/>
+        </w:rPr>
+        <w:t>).</w:t>
+      </w:r>
+    </w:p>
+    <w:p>
+      <w:pPr>
+        <w:pStyle w:val="Prrafodelista"/>
+        <w:numPr>
+          <w:ilvl w:val="0"/>
+          <w:numId w:val="9"/>
+        </w:numPr>
+        <w:spacing w:line="256" w:lineRule="auto"/>
+        <w:jc w:val="both"/>
+        <w:rPr>
+          <w:rFonts w:ascii="Arial" w:hAnsi="Arial" w:cs="Arial"/>
+          <w:sz w:val="24"/>
+          <w:szCs w:val="24"/>
+        </w:rPr>
+      </w:pPr>
+      <w:r>
+        <w:rPr>
+          <w:rFonts w:ascii="Arial" w:hAnsi="Arial" w:cs="Arial"/>
+          <w:sz w:val="24"/>
+          <w:szCs w:val="24"/>
+        </w:rPr>
+        <w:t xml:space="preserve">Creación del directorio de maestros con los datos de: nombre del maestro, RFC, teléfono, dirección, titulo, fecha de nacimiento y correo electrónico. </w:t>
+      </w:r>
+    </w:p>
+    <w:p>
+      <w:pPr>
+        <w:pStyle w:val="Prrafodelista"/>
+        <w:numPr>
+          <w:ilvl w:val="0"/>
+          <w:numId w:val="9"/>
+        </w:numPr>
+        <w:spacing w:line="256" w:lineRule="auto"/>
+        <w:jc w:val="both"/>
+        <w:rPr>
+          <w:rFonts w:ascii="Arial" w:hAnsi="Arial" w:cs="Arial"/>
+          <w:sz w:val="24"/>
+          <w:szCs w:val="24"/>
+        </w:rPr>
+      </w:pPr>
+      <w:r>
+        <w:rPr>
+          <w:rFonts w:ascii="Arial" w:hAnsi="Arial" w:cs="Arial"/>
+          <w:sz w:val="24"/>
+          <w:szCs w:val="24"/>
+        </w:rPr>
+        <w:t>Generar e imprimir directorio escolar de los maestros.</w:t>
+      </w:r>
+    </w:p>
+    <w:p>
+      <w:pPr>
+        <w:pStyle w:val="Prrafodelista"/>
+        <w:numPr>
+          <w:ilvl w:val="0"/>
+          <w:numId w:val="9"/>
+        </w:numPr>
+        <w:jc w:val="both"/>
+        <w:rPr>
+          <w:rFonts w:ascii="Arial" w:hAnsi="Arial"/>
+          <w:sz w:val="24"/>
+          <w:szCs w:val="24"/>
+        </w:rPr>
+      </w:pPr>
+      <w:r>
+        <w:rPr>
+          <w:rFonts w:ascii="Arial" w:hAnsi="Arial"/>
+          <w:sz w:val="24"/>
+          <w:szCs w:val="24"/>
+        </w:rPr>
+        <w:t>Verificación de alumnos inscritos (si no hay ningún alum</w:t>
+      </w:r>
+      <w:r>
+        <w:rPr>
+          <w:rFonts w:ascii="Arial" w:hAnsi="Arial"/>
+          <w:sz w:val="24"/>
+          <w:szCs w:val="24"/>
+        </w:rPr>
+        <w:t>no inscrito ir a inscribir a alumno, de lo contrario dirigirse al paso 6</w:t>
+      </w:r>
+      <w:r>
+        <w:rPr>
+          <w:rFonts w:ascii="Arial" w:hAnsi="Arial"/>
+          <w:sz w:val="24"/>
+          <w:szCs w:val="24"/>
+        </w:rPr>
+        <w:t>).</w:t>
+      </w:r>
+    </w:p>
+    <w:p>
+      <w:pPr>
+        <w:pStyle w:val="Prrafodelista"/>
+        <w:numPr>
+          <w:ilvl w:val="0"/>
+          <w:numId w:val="9"/>
+        </w:numPr>
+        <w:jc w:val="both"/>
+        <w:rPr>
+          <w:rFonts w:ascii="Arial" w:hAnsi="Arial"/>
+          <w:sz w:val="24"/>
+          <w:szCs w:val="24"/>
+        </w:rPr>
+      </w:pPr>
+      <w:r>
+        <w:rPr>
+          <w:rFonts w:ascii="Arial" w:hAnsi="Arial"/>
+          <w:sz w:val="24"/>
+          <w:szCs w:val="24"/>
+        </w:rPr>
+        <w:t>Seleccionar el grado y grupo que se desea imprimir la lista de asistencia.</w:t>
+      </w:r>
+    </w:p>
+    <w:p>
+      <w:pPr>
+        <w:pStyle w:val="Prrafodelista"/>
+        <w:numPr>
+          <w:ilvl w:val="0"/>
+          <w:numId w:val="9"/>
+        </w:numPr>
+        <w:jc w:val="both"/>
+        <w:rPr>
+          <w:rFonts w:ascii="Arial" w:hAnsi="Arial"/>
+          <w:sz w:val="24"/>
+          <w:szCs w:val="24"/>
+        </w:rPr>
+      </w:pPr>
+      <w:r>
+        <w:rPr>
+          <w:rFonts w:ascii="Arial" w:hAnsi="Arial"/>
+          <w:sz w:val="24"/>
+          <w:szCs w:val="24"/>
+        </w:rPr>
+        <w:t>Generar el archivo en formato PDF de la lista de alumnos.</w:t>
+      </w:r>
+    </w:p>
+    <w:p>
+      <w:pPr>
+        <w:pStyle w:val="Prrafodelista"/>
+        <w:numPr>
+          <w:ilvl w:val="0"/>
+          <w:numId w:val="9"/>
+        </w:numPr>
+        <w:jc w:val="both"/>
+        <w:rPr>
+          <w:rFonts w:ascii="Arial" w:hAnsi="Arial"/>
+          <w:sz w:val="24"/>
+          <w:szCs w:val="24"/>
+        </w:rPr>
+      </w:pPr>
+      <w:r>
+        <w:rPr>
+          <w:rFonts w:ascii="Arial" w:hAnsi="Arial"/>
+          <w:sz w:val="24"/>
+          <w:szCs w:val="24"/>
+        </w:rPr>
+        <w:t>Imprimir y enviar el documento por correo electrónico al maestro correspondiente.</w:t>
+      </w:r>
+    </w:p>
+    <w:p>
+      <w:pPr>
+        <w:pStyle w:val="Prrafodelista"/>
+        <w:numPr>
+          <w:ilvl w:val="0"/>
+          <w:numId w:val="9"/>
+        </w:numPr>
+        <w:spacing w:line="256" w:lineRule="auto"/>
+        <w:jc w:val="both"/>
+        <w:rPr>
+          <w:rFonts w:ascii="Arial" w:hAnsi="Arial" w:cs="Arial"/>
+          <w:sz w:val="24"/>
+          <w:szCs w:val="24"/>
+        </w:rPr>
+      </w:pPr>
+      <w:r>
+        <w:rPr>
+          <w:rFonts w:ascii="Arial" w:hAnsi="Arial" w:cs="Arial"/>
+          <w:sz w:val="24"/>
+          <w:szCs w:val="24"/>
+        </w:rPr>
+        <w:t>Creación del directorio escolar</w:t>
+      </w:r>
+      <w:r>
+        <w:rPr>
+          <w:rFonts w:ascii="Arial" w:hAnsi="Arial" w:cs="Arial"/>
+          <w:sz w:val="24"/>
+          <w:szCs w:val="24"/>
+        </w:rPr>
+        <w:t xml:space="preserve"> de los alumnos mostrando los datos de: </w:t>
+      </w:r>
+      <w:r>
+        <w:rPr>
+          <w:rFonts w:ascii="Arial" w:hAnsi="Arial" w:cs="Arial"/>
+          <w:sz w:val="24"/>
+          <w:szCs w:val="24"/>
+        </w:rPr>
+        <w:t xml:space="preserve">nombre del alumno, nombre del padre, </w:t>
+      </w:r>
+      <w:r>
+        <w:rPr>
+          <w:rFonts w:ascii="Arial" w:hAnsi="Arial" w:cs="Arial"/>
+          <w:sz w:val="24"/>
+          <w:szCs w:val="24"/>
+        </w:rPr>
+        <w:t xml:space="preserve">CURP, </w:t>
+      </w:r>
+      <w:r>
+        <w:rPr>
+          <w:rFonts w:ascii="Arial" w:hAnsi="Arial" w:cs="Arial"/>
+          <w:sz w:val="24"/>
+          <w:szCs w:val="24"/>
+        </w:rPr>
+        <w:t xml:space="preserve">teléfono de emergencia, </w:t>
+      </w:r>
+      <w:r>
+        <w:rPr>
+          <w:rFonts w:ascii="Arial" w:hAnsi="Arial" w:cs="Arial"/>
+          <w:sz w:val="24"/>
+          <w:szCs w:val="24"/>
+        </w:rPr>
+        <w:t xml:space="preserve">correo electrónico, grado escolar del alumno, </w:t>
+      </w:r>
+      <w:r>
+        <w:rPr>
+          <w:rFonts w:ascii="Arial" w:hAnsi="Arial" w:cs="Arial"/>
+          <w:sz w:val="24"/>
+          <w:szCs w:val="24"/>
+        </w:rPr>
+        <w:t xml:space="preserve">domicilio y </w:t>
+      </w:r>
+      <w:r>
+        <w:rPr>
+          <w:rFonts w:ascii="Arial" w:hAnsi="Arial" w:cs="Arial"/>
+          <w:sz w:val="24"/>
+          <w:szCs w:val="24"/>
+        </w:rPr>
+        <w:t>alergias.</w:t>
+      </w:r>
+    </w:p>
+    <w:p>
+      <w:pPr>
+        <w:pStyle w:val="Prrafodelista"/>
+        <w:numPr>
+          <w:ilvl w:val="0"/>
+          <w:numId w:val="9"/>
+        </w:numPr>
+        <w:spacing w:line="256" w:lineRule="auto"/>
+        <w:jc w:val="both"/>
+        <w:rPr>
+          <w:rFonts w:ascii="Arial" w:hAnsi="Arial" w:cs="Arial"/>
+          <w:sz w:val="24"/>
+          <w:szCs w:val="24"/>
+        </w:rPr>
+      </w:pPr>
+      <w:r>
+        <w:rPr>
+          <w:rFonts w:ascii="Arial" w:hAnsi="Arial" w:cs="Arial"/>
+          <w:sz w:val="24"/>
+          <w:szCs w:val="24"/>
+        </w:rPr>
+        <w:t>Generar e imprimir directorio escolar de los alumnos.</w:t>
+      </w:r>
+    </w:p>
+    <w:p>
+      <w:pPr>
+        <w:pStyle w:val="Prrafodelista"/>
+        <w:numPr>
+          <w:ilvl w:val="0"/>
+          <w:numId w:val="9"/>
+        </w:numPr>
+        <w:spacing w:line="256" w:lineRule="auto"/>
+        <w:jc w:val="both"/>
+        <w:rPr>
+          <w:rFonts w:ascii="Arial" w:hAnsi="Arial" w:cs="Arial"/>
+          <w:sz w:val="24"/>
+          <w:szCs w:val="24"/>
+        </w:rPr>
+      </w:pPr>
+      <w:r>
+        <w:rPr>
+          <w:rFonts w:ascii="Arial" w:hAnsi="Arial" w:cs="Arial"/>
+          <w:sz w:val="24"/>
+          <w:szCs w:val="24"/>
+        </w:rPr>
+        <w:t>Descarga de la bitácora de inicio de ses</w:t>
+      </w:r>
+      <w:r>
+        <w:rPr>
+          <w:rFonts w:ascii="Arial" w:hAnsi="Arial" w:cs="Arial"/>
+          <w:sz w:val="24"/>
+          <w:szCs w:val="24"/>
+        </w:rPr>
+        <w:t xml:space="preserve">ión mostrando: Usuario, fecha, </w:t>
+      </w:r>
+      <w:r>
+        <w:rPr>
+          <w:rFonts w:ascii="Arial" w:hAnsi="Arial" w:cs="Arial"/>
+          <w:sz w:val="24"/>
+          <w:szCs w:val="24"/>
+        </w:rPr>
+        <w:t>ho</w:t>
+      </w:r>
+      <w:r>
+        <w:rPr>
+          <w:rFonts w:ascii="Arial" w:hAnsi="Arial" w:cs="Arial"/>
+          <w:sz w:val="24"/>
+          <w:szCs w:val="24"/>
+        </w:rPr>
+        <w:t xml:space="preserve">ra de entrada al sistema </w:t>
+      </w:r>
+      <w:r>
+        <w:rPr>
+          <w:rFonts w:ascii="Arial" w:hAnsi="Arial" w:cs="Arial"/>
+          <w:sz w:val="24"/>
+          <w:szCs w:val="24"/>
+        </w:rPr>
+        <w:t>y</w:t>
+      </w:r>
+      <w:r>
+        <w:rPr>
+          <w:rFonts w:ascii="Arial" w:hAnsi="Arial" w:cs="Arial"/>
+          <w:sz w:val="24"/>
+          <w:szCs w:val="24"/>
+        </w:rPr>
+        <w:t xml:space="preserve"> hora de salida del sistema.</w:t>
+      </w:r>
+    </w:p>
+    <w:p>
+      <w:pPr>
+        <w:pStyle w:val="Prrafodelista"/>
+        <w:numPr>
+          <w:ilvl w:val="0"/>
+          <w:numId w:val="9"/>
+        </w:numPr>
+        <w:spacing w:line="256" w:lineRule="auto"/>
+        <w:jc w:val="both"/>
+        <w:rPr>
+          <w:rFonts w:ascii="Arial" w:hAnsi="Arial" w:cs="Arial"/>
+          <w:sz w:val="24"/>
+          <w:szCs w:val="24"/>
+        </w:rPr>
+      </w:pPr>
+      <w:r>
+        <w:rPr>
+          <w:rFonts w:ascii="Arial" w:hAnsi="Arial" w:cs="Arial"/>
+          <w:sz w:val="24"/>
+          <w:szCs w:val="24"/>
+        </w:rPr>
+        <w:t>Impresión de la bitácora de inicio de sesión al sistema.</w:t>
+      </w:r>
+    </w:p>
+    <w:p>
+      <w:pPr>
+        <w:pStyle w:val="Prrafodelista"/>
+        <w:numPr>
+          <w:ilvl w:val="0"/>
+          <w:numId w:val="9"/>
+        </w:numPr>
+        <w:jc w:val="both"/>
+        <w:rPr>
+          <w:rFonts w:ascii="Arial" w:hAnsi="Arial"/>
+          <w:sz w:val="24"/>
+          <w:szCs w:val="24"/>
+        </w:rPr>
+      </w:pPr>
+      <w:r>
+        <w:rPr>
+          <w:rFonts w:ascii="Arial" w:hAnsi="Arial"/>
+          <w:sz w:val="24"/>
+          <w:szCs w:val="24"/>
+        </w:rPr>
+        <w:t>Fin</w:t>
+      </w:r>
+    </w:p>
+    <w:p>
+      <w:pPr>
+        <w:pStyle w:val="Ttulo1"/>
+        <w:jc w:val="center"/>
+        <w:rPr>
+          <w:rFonts w:ascii="Arial" w:hAnsi="Arial" w:cs="Arial"/>
+        </w:rPr>
+      </w:pPr>
+      <w:bookmarkStart w:id="8" w:name="_Toc536702776"/>
+      <w:r>
+        <w:rPr>
+          <w:rFonts w:ascii="Arial" w:hAnsi="Arial" w:cs="Arial"/>
+        </w:rPr>
+        <w:t>DIAGRAMA DE FLUJO GENERAL DEL CONTROL ESCOLAR DEL “INSTITUTO</w:t>
+      </w:r>
+      <w:r>
+        <w:rPr>
+          <w:rFonts w:ascii="Arial" w:hAnsi="Arial" w:cs="Arial"/>
+        </w:rPr>
+        <w:t xml:space="preserve"> NERI VELA</w:t>
+      </w:r>
+      <w:r>
+        <w:rPr>
+          <w:rFonts w:ascii="Arial" w:hAnsi="Arial" w:cs="Arial"/>
+        </w:rPr>
+        <w:t>”</w:t>
+      </w:r>
+      <w:bookmarkEnd w:id="8"/>
+    </w:p>
+    <w:p>
+      <w:pPr>
+        <w:jc w:val="both"/>
+        <w:rPr>
+          <w:rFonts w:ascii="Arial" w:hAnsi="Arial"/>
+          <w:sz w:val="24"/>
+          <w:szCs w:val="24"/>
+        </w:rPr>
+      </w:pPr>
+    </w:p>
+    <w:p>
+      <w:pPr>
+        <w:jc w:val="both"/>
+        <w:rPr>
+          <w:rFonts w:ascii="Arial" w:hAnsi="Arial"/>
+          <w:sz w:val="24"/>
+          <w:szCs w:val="24"/>
+        </w:rPr>
+      </w:pPr>
+    </w:p>
+    <w:p>
+      <w:pPr>
+        <w:pStyle w:val="Ttulo1"/>
+        <w:jc w:val="center"/>
+        <w:rPr>
+          <w:rFonts w:ascii="Arial" w:hAnsi="Arial" w:cs="Arial"/>
+        </w:rPr>
+      </w:pPr>
+      <w:bookmarkStart w:id="9" w:name="_Toc536702777"/>
+      <w:r>
+        <w:rPr>
+          <w:rFonts w:ascii="Arial" w:hAnsi="Arial" w:cs="Arial"/>
+        </w:rPr>
+        <w:t>DIAGRAMA POR MÓDULOS</w:t>
+      </w:r>
+      <w:bookmarkEnd w:id="9"/>
+    </w:p>
+    <w:p>
+      <w:pPr>
+        <w:pStyle w:val="Ttulo2"/>
+        <w:rPr>
+          <w:rFonts w:ascii="Arial" w:hAnsi="Arial" w:cs="Arial"/>
+          <w:sz w:val="28"/>
+        </w:rPr>
+      </w:pPr>
+      <w:bookmarkStart w:id="10" w:name="_Toc536702778"/>
+      <w:r>
+        <w:rPr>
+          <w:rFonts w:ascii="Arial" w:hAnsi="Arial" w:cs="Arial"/>
+          <w:sz w:val="28"/>
+        </w:rPr>
+        <w:t>Inscripción</w:t>
+      </w:r>
+      <w:bookmarkEnd w:id="10"/>
+    </w:p>
+    <w:p/>
+    <w:p/>
+    <w:p>
+      <w:pPr>
+        <w:pStyle w:val="Ttulo2"/>
+        <w:rPr>
+          <w:rFonts w:ascii="Arial" w:hAnsi="Arial" w:cs="Arial"/>
+          <w:sz w:val="28"/>
+        </w:rPr>
+      </w:pPr>
+      <w:bookmarkStart w:id="11" w:name="_Toc536702779"/>
+      <w:r>
+        <w:rPr>
+          <w:rFonts w:ascii="Arial" w:hAnsi="Arial" w:cs="Arial"/>
+          <w:sz w:val="28"/>
+        </w:rPr>
+        <w:t>Generación de boletas</w:t>
+      </w:r>
+      <w:bookmarkEnd w:id="11"/>
+    </w:p>
+    <w:p/>
+    <w:p/>
+    <w:p>
+      <w:pPr>
+        <w:pStyle w:val="Ttulo2"/>
+        <w:rPr>
+          <w:rFonts w:ascii="Arial" w:hAnsi="Arial" w:cs="Arial"/>
+          <w:sz w:val="28"/>
+        </w:rPr>
+      </w:pPr>
+      <w:bookmarkStart w:id="12" w:name="_Toc536702780"/>
+      <w:r>
+        <w:rPr>
+          <w:rFonts w:ascii="Arial" w:hAnsi="Arial" w:cs="Arial"/>
+          <w:sz w:val="28"/>
+        </w:rPr>
+        <w:t>Consultar estadísticas</w:t>
+      </w:r>
+      <w:bookmarkEnd w:id="12"/>
+    </w:p>
+    <w:p/>
+    <w:p/>
+    <w:p>
+      <w:pPr>
+        <w:pStyle w:val="Ttulo2"/>
+        <w:rPr>
+          <w:rFonts w:ascii="Arial" w:hAnsi="Arial" w:cs="Arial"/>
+          <w:sz w:val="28"/>
+        </w:rPr>
+      </w:pPr>
+      <w:bookmarkStart w:id="13" w:name="_Toc536702781"/>
+      <w:r>
+        <w:rPr>
+          <w:rFonts w:ascii="Arial" w:hAnsi="Arial" w:cs="Arial"/>
+          <w:sz w:val="28"/>
+        </w:rPr>
+        <w:lastRenderedPageBreak/>
+        <w:t>Gestión de documentos</w:t>
+      </w:r>
+      <w:bookmarkEnd w:id="13"/>
+    </w:p>
+    <w:p/>
+    <w:p/>
+    <w:p>
+      <w:pPr>
+        <w:pStyle w:val="Ttulo1"/>
+        <w:jc w:val="center"/>
+        <w:rPr>
+          <w:rFonts w:ascii="Arial" w:hAnsi="Arial" w:cs="Arial"/>
+        </w:rPr>
+      </w:pPr>
+      <w:bookmarkStart w:id="14" w:name="_Toc536702782"/>
+      <w:r>
+        <w:rPr>
+          <w:rFonts w:ascii="Arial" w:hAnsi="Arial" w:cs="Arial"/>
+        </w:rPr>
+        <w:t>CONCLUSIÓN</w:t>
+      </w:r>
+      <w:bookmarkEnd w:id="14"/>
+    </w:p>
+    <w:p>
+      <w:pPr>
+        <w:pStyle w:val="Prrafodelista"/>
+        <w:jc w:val="both"/>
+        <w:rPr>
+          <w:rFonts w:ascii="Arial" w:hAnsi="Arial"/>
+          <w:sz w:val="24"/>
+          <w:szCs w:val="24"/>
+        </w:rPr>
+      </w:pPr>
+    </w:p>
+    <w:p>
+      <w:pPr>
+        <w:jc w:val="both"/>
+        <w:rPr>
+          <w:rFonts w:ascii="Arial" w:hAnsi="Arial"/>
+          <w:sz w:val="24"/>
+          <w:szCs w:val="24"/>
+        </w:rPr>
+      </w:pPr>
     </w:p>
     <w:p>
       <w:pPr>
@@ -2371,13 +5044,23 @@
           <w:jc w:val="center"/>
         </w:pPr>
         <w:r>
+          <w:rPr>
+            <w:noProof/>
+            <w:lang w:eastAsia="es-MX"/>
+          </w:rPr>
+        </w:r>
+        <w:r>
+          <w:rPr>
+            <w:noProof/>
+            <w:lang w:eastAsia="es-MX"/>
+          </w:rPr>
           <w:pict>
             <v:shapetype id="_x0000_t110" coordsize="21600,21600" o:spt="110" path="m10800,l,10800,10800,21600,21600,10800xe">
               <v:stroke joinstyle="miter"/>
               <v:path gradientshapeok="t" o:connecttype="rect" textboxrect="5400,5400,16200,16200"/>
             </v:shapetype>
-            <v:shape id="_x0000_s2049" type="#_x0000_t110" style="width:467.2pt;height:4.3pt;mso-width-percent:1000;mso-left-percent:-10001;mso-top-percent:-10001;mso-position-horizontal:absolute;mso-position-horizontal-relative:char;mso-position-vertical:absolute;mso-position-vertical-relative:line;mso-width-percent:1000;mso-left-percent:-10001;mso-top-percent:-10001;mso-width-relative:margin" fillcolor="black [3213]" strokecolor="black [3213]">
-              <w10:wrap type="none" anchorx="margin" anchory="page"/>
+            <v:shape id="AutoShape 1" o:spid="_x0000_s4097" type="#_x0000_t110" style="width:467.2pt;height:4.3pt;visibility:visible;mso-wrap-style:square;mso-left-percent:-10001;mso-top-percent:-10001;mso-position-horizontal:absolute;mso-position-horizontal-relative:char;mso-position-vertical:absolute;mso-position-vertical-relative:line;mso-left-percent:-10001;mso-top-percent:-10001;v-text-anchor:top" o:gfxdata="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" fillcolor="black [3213]" strokecolor="black [3213]">
+              <w10:wrap type="none"/>
               <w10:anchorlock/>
             </v:shape>
           </w:pict>
@@ -2388,14 +5071,27 @@
           <w:pStyle w:val="Piedepgina"/>
           <w:jc w:val="center"/>
         </w:pPr>
-        <w:fldSimple w:instr=" PAGE    \* MERGEFORMAT ">
-          <w:r>
-            <w:rPr>
-              <w:noProof/>
-            </w:rPr>
-            <w:t>6</w:t>
-          </w:r>
-        </w:fldSimple>
+        <w:r>
+          <w:fldChar w:fldCharType="begin"/>
+        </w:r>
+        <w:r>
+          <w:instrText xml:space="preserve"> PAGE    \* MERGEFORMAT </w:instrText>
+        </w:r>
+        <w:r>
+          <w:fldChar w:fldCharType="separate"/>
+        </w:r>
+        <w:r>
+          <w:rPr>
+            <w:noProof/>
+          </w:rPr>
+          <w:t>1</w:t>
+        </w:r>
+        <w:r>
+          <w:rPr>
+            <w:noProof/>
+          </w:rPr>
+          <w:fldChar w:fldCharType="end"/>
+        </w:r>
       </w:p>
     </w:sdtContent>
   </w:sdt>
@@ -2435,6 +5131,178 @@
 <file path=word/numbering.xml><?xml version="1.0" encoding="utf-8"?>
 <w:numbering xmlns:ve="http://schemas.openxmlformats.org/markup-compatibility/2006" xmlns:o="urn:schemas-microsoft-com:office:office" xmlns:r="http://schemas.openxmlformats.org/officeDocument/2006/relationships" xmlns:m="http://schemas.openxmlformats.org/officeDocument/2006/math" xmlns:v="urn:schemas-microsoft-com:vml" xmlns:wp="http://schemas.openxmlformats.org/drawingml/2006/wordprocessingDrawing" xmlns:w10="urn:schemas-microsoft-com:office:word" xmlns:w="http://schemas.openxmlformats.org/wordprocessingml/2006/main" xmlns:wne="http://schemas.microsoft.com/office/word/2006/wordml">
   <w:abstractNum w:abstractNumId="0">
+    <w:nsid w:val="0AD841A9"/>
+    <w:multiLevelType w:val="hybridMultilevel"/>
+    <w:tmpl w:val="59AC6DC2"/>
+    <w:lvl w:ilvl="0" w:tplc="080A000F">
+      <w:start w:val="1"/>
+      <w:numFmt w:val="decimal"/>
+      <w:lvlText w:val="%1."/>
+      <w:lvlJc w:val="left"/>
+      <w:pPr>
+        <w:ind w:left="720" w:hanging="360"/>
+      </w:pPr>
+    </w:lvl>
+    <w:lvl w:ilvl="1" w:tplc="080A0019" w:tentative="1">
+      <w:start w:val="1"/>
+      <w:numFmt w:val="lowerLetter"/>
+      <w:lvlText w:val="%2."/>
+      <w:lvlJc w:val="left"/>
+      <w:pPr>
+        <w:ind w:left="1440" w:hanging="360"/>
+      </w:pPr>
+    </w:lvl>
+    <w:lvl w:ilvl="2" w:tplc="080A001B" w:tentative="1">
+      <w:start w:val="1"/>
+      <w:numFmt w:val="lowerRoman"/>
+      <w:lvlText w:val="%3."/>
+      <w:lvlJc w:val="right"/>
+      <w:pPr>
+        <w:ind w:left="2160" w:hanging="180"/>
+      </w:pPr>
+    </w:lvl>
+    <w:lvl w:ilvl="3" w:tplc="080A000F" w:tentative="1">
+      <w:start w:val="1"/>
+      <w:numFmt w:val="decimal"/>
+      <w:lvlText w:val="%4."/>
+      <w:lvlJc w:val="left"/>
+      <w:pPr>
+        <w:ind w:left="2880" w:hanging="360"/>
+      </w:pPr>
+    </w:lvl>
+    <w:lvl w:ilvl="4" w:tplc="080A0019" w:tentative="1">
+      <w:start w:val="1"/>
+      <w:numFmt w:val="lowerLetter"/>
+      <w:lvlText w:val="%5."/>
+      <w:lvlJc w:val="left"/>
+      <w:pPr>
+        <w:ind w:left="3600" w:hanging="360"/>
+      </w:pPr>
+    </w:lvl>
+    <w:lvl w:ilvl="5" w:tplc="080A001B" w:tentative="1">
+      <w:start w:val="1"/>
+      <w:numFmt w:val="lowerRoman"/>
+      <w:lvlText w:val="%6."/>
+      <w:lvlJc w:val="right"/>
+      <w:pPr>
+        <w:ind w:left="4320" w:hanging="180"/>
+      </w:pPr>
+    </w:lvl>
+    <w:lvl w:ilvl="6" w:tplc="080A000F" w:tentative="1">
+      <w:start w:val="1"/>
+      <w:numFmt w:val="decimal"/>
+      <w:lvlText w:val="%7."/>
+      <w:lvlJc w:val="left"/>
+      <w:pPr>
+        <w:ind w:left="5040" w:hanging="360"/>
+      </w:pPr>
+    </w:lvl>
+    <w:lvl w:ilvl="7" w:tplc="080A0019" w:tentative="1">
+      <w:start w:val="1"/>
+      <w:numFmt w:val="lowerLetter"/>
+      <w:lvlText w:val="%8."/>
+      <w:lvlJc w:val="left"/>
+      <w:pPr>
+        <w:ind w:left="5760" w:hanging="360"/>
+      </w:pPr>
+    </w:lvl>
+    <w:lvl w:ilvl="8" w:tplc="080A001B" w:tentative="1">
+      <w:start w:val="1"/>
+      <w:numFmt w:val="lowerRoman"/>
+      <w:lvlText w:val="%9."/>
+      <w:lvlJc w:val="right"/>
+      <w:pPr>
+        <w:ind w:left="6480" w:hanging="180"/>
+      </w:pPr>
+    </w:lvl>
+  </w:abstractNum>
+  <w:abstractNum w:abstractNumId="1">
+    <w:nsid w:val="0CC5015F"/>
+    <w:multiLevelType w:val="hybridMultilevel"/>
+    <w:tmpl w:val="96526F68"/>
+    <w:lvl w:ilvl="0" w:tplc="080A000F">
+      <w:start w:val="1"/>
+      <w:numFmt w:val="decimal"/>
+      <w:lvlText w:val="%1."/>
+      <w:lvlJc w:val="left"/>
+      <w:pPr>
+        <w:ind w:left="720" w:hanging="360"/>
+      </w:pPr>
+    </w:lvl>
+    <w:lvl w:ilvl="1" w:tplc="080A0019" w:tentative="1">
+      <w:start w:val="1"/>
+      <w:numFmt w:val="lowerLetter"/>
+      <w:lvlText w:val="%2."/>
+      <w:lvlJc w:val="left"/>
+      <w:pPr>
+        <w:ind w:left="1440" w:hanging="360"/>
+      </w:pPr>
+    </w:lvl>
+    <w:lvl w:ilvl="2" w:tplc="080A001B" w:tentative="1">
+      <w:start w:val="1"/>
+      <w:numFmt w:val="lowerRoman"/>
+      <w:lvlText w:val="%3."/>
+      <w:lvlJc w:val="right"/>
+      <w:pPr>
+        <w:ind w:left="2160" w:hanging="180"/>
+      </w:pPr>
+    </w:lvl>
+    <w:lvl w:ilvl="3" w:tplc="080A000F" w:tentative="1">
+      <w:start w:val="1"/>
+      <w:numFmt w:val="decimal"/>
+      <w:lvlText w:val="%4."/>
+      <w:lvlJc w:val="left"/>
+      <w:pPr>
+        <w:ind w:left="2880" w:hanging="360"/>
+      </w:pPr>
+    </w:lvl>
+    <w:lvl w:ilvl="4" w:tplc="080A0019" w:tentative="1">
+      <w:start w:val="1"/>
+      <w:numFmt w:val="lowerLetter"/>
+      <w:lvlText w:val="%5."/>
+      <w:lvlJc w:val="left"/>
+      <w:pPr>
+        <w:ind w:left="3600" w:hanging="360"/>
+      </w:pPr>
+    </w:lvl>
+    <w:lvl w:ilvl="5" w:tplc="080A001B" w:tentative="1">
+      <w:start w:val="1"/>
+      <w:numFmt w:val="lowerRoman"/>
+      <w:lvlText w:val="%6."/>
+      <w:lvlJc w:val="right"/>
+      <w:pPr>
+        <w:ind w:left="4320" w:hanging="180"/>
+      </w:pPr>
+    </w:lvl>
+    <w:lvl w:ilvl="6" w:tplc="080A000F" w:tentative="1">
+      <w:start w:val="1"/>
+      <w:numFmt w:val="decimal"/>
+      <w:lvlText w:val="%7."/>
+      <w:lvlJc w:val="left"/>
+      <w:pPr>
+        <w:ind w:left="5040" w:hanging="360"/>
+      </w:pPr>
+    </w:lvl>
+    <w:lvl w:ilvl="7" w:tplc="080A0019" w:tentative="1">
+      <w:start w:val="1"/>
+      <w:numFmt w:val="lowerLetter"/>
+      <w:lvlText w:val="%8."/>
+      <w:lvlJc w:val="left"/>
+      <w:pPr>
+        <w:ind w:left="5760" w:hanging="360"/>
+      </w:pPr>
+    </w:lvl>
+    <w:lvl w:ilvl="8" w:tplc="080A001B" w:tentative="1">
+      <w:start w:val="1"/>
+      <w:numFmt w:val="lowerRoman"/>
+      <w:lvlText w:val="%9."/>
+      <w:lvlJc w:val="right"/>
+      <w:pPr>
+        <w:ind w:left="6480" w:hanging="180"/>
+      </w:pPr>
+    </w:lvl>
+  </w:abstractNum>
+  <w:abstractNum w:abstractNumId="2">
     <w:nsid w:val="11DC5760"/>
     <w:multiLevelType w:val="hybridMultilevel"/>
     <w:tmpl w:val="6A8C018E"/>
@@ -2520,7 +5388,7 @@
       </w:pPr>
     </w:lvl>
   </w:abstractNum>
-  <w:abstractNum w:abstractNumId="1">
+  <w:abstractNum w:abstractNumId="3">
     <w:nsid w:val="1C286DF2"/>
     <w:multiLevelType w:val="hybridMultilevel"/>
     <w:tmpl w:val="7C6CA79E"/>
@@ -2611,7 +5479,7 @@
       </w:pPr>
     </w:lvl>
   </w:abstractNum>
-  <w:abstractNum w:abstractNumId="2">
+  <w:abstractNum w:abstractNumId="4">
     <w:nsid w:val="2EDC58CC"/>
     <w:multiLevelType w:val="hybridMultilevel"/>
     <w:tmpl w:val="24C623C4"/>
@@ -2702,7 +5570,7 @@
       </w:pPr>
     </w:lvl>
   </w:abstractNum>
-  <w:abstractNum w:abstractNumId="3">
+  <w:abstractNum w:abstractNumId="5">
     <w:nsid w:val="3F014170"/>
     <w:multiLevelType w:val="hybridMultilevel"/>
     <w:tmpl w:val="745C7A76"/>
@@ -2788,7 +5656,179 @@
       </w:pPr>
     </w:lvl>
   </w:abstractNum>
-  <w:abstractNum w:abstractNumId="4">
+  <w:abstractNum w:abstractNumId="6">
+    <w:nsid w:val="47710A9B"/>
+    <w:multiLevelType w:val="hybridMultilevel"/>
+    <w:tmpl w:val="0114B81A"/>
+    <w:lvl w:ilvl="0" w:tplc="080A000F">
+      <w:start w:val="1"/>
+      <w:numFmt w:val="decimal"/>
+      <w:lvlText w:val="%1."/>
+      <w:lvlJc w:val="left"/>
+      <w:pPr>
+        <w:ind w:left="720" w:hanging="360"/>
+      </w:pPr>
+    </w:lvl>
+    <w:lvl w:ilvl="1" w:tplc="080A0019" w:tentative="1">
+      <w:start w:val="1"/>
+      <w:numFmt w:val="lowerLetter"/>
+      <w:lvlText w:val="%2."/>
+      <w:lvlJc w:val="left"/>
+      <w:pPr>
+        <w:ind w:left="1440" w:hanging="360"/>
+      </w:pPr>
+    </w:lvl>
+    <w:lvl w:ilvl="2" w:tplc="080A001B" w:tentative="1">
+      <w:start w:val="1"/>
+      <w:numFmt w:val="lowerRoman"/>
+      <w:lvlText w:val="%3."/>
+      <w:lvlJc w:val="right"/>
+      <w:pPr>
+        <w:ind w:left="2160" w:hanging="180"/>
+      </w:pPr>
+    </w:lvl>
+    <w:lvl w:ilvl="3" w:tplc="080A000F" w:tentative="1">
+      <w:start w:val="1"/>
+      <w:numFmt w:val="decimal"/>
+      <w:lvlText w:val="%4."/>
+      <w:lvlJc w:val="left"/>
+      <w:pPr>
+        <w:ind w:left="2880" w:hanging="360"/>
+      </w:pPr>
+    </w:lvl>
+    <w:lvl w:ilvl="4" w:tplc="080A0019" w:tentative="1">
+      <w:start w:val="1"/>
+      <w:numFmt w:val="lowerLetter"/>
+      <w:lvlText w:val="%5."/>
+      <w:lvlJc w:val="left"/>
+      <w:pPr>
+        <w:ind w:left="3600" w:hanging="360"/>
+      </w:pPr>
+    </w:lvl>
+    <w:lvl w:ilvl="5" w:tplc="080A001B" w:tentative="1">
+      <w:start w:val="1"/>
+      <w:numFmt w:val="lowerRoman"/>
+      <w:lvlText w:val="%6."/>
+      <w:lvlJc w:val="right"/>
+      <w:pPr>
+        <w:ind w:left="4320" w:hanging="180"/>
+      </w:pPr>
+    </w:lvl>
+    <w:lvl w:ilvl="6" w:tplc="080A000F" w:tentative="1">
+      <w:start w:val="1"/>
+      <w:numFmt w:val="decimal"/>
+      <w:lvlText w:val="%7."/>
+      <w:lvlJc w:val="left"/>
+      <w:pPr>
+        <w:ind w:left="5040" w:hanging="360"/>
+      </w:pPr>
+    </w:lvl>
+    <w:lvl w:ilvl="7" w:tplc="080A0019" w:tentative="1">
+      <w:start w:val="1"/>
+      <w:numFmt w:val="lowerLetter"/>
+      <w:lvlText w:val="%8."/>
+      <w:lvlJc w:val="left"/>
+      <w:pPr>
+        <w:ind w:left="5760" w:hanging="360"/>
+      </w:pPr>
+    </w:lvl>
+    <w:lvl w:ilvl="8" w:tplc="080A001B" w:tentative="1">
+      <w:start w:val="1"/>
+      <w:numFmt w:val="lowerRoman"/>
+      <w:lvlText w:val="%9."/>
+      <w:lvlJc w:val="right"/>
+      <w:pPr>
+        <w:ind w:left="6480" w:hanging="180"/>
+      </w:pPr>
+    </w:lvl>
+  </w:abstractNum>
+  <w:abstractNum w:abstractNumId="7">
+    <w:nsid w:val="6A687280"/>
+    <w:multiLevelType w:val="hybridMultilevel"/>
+    <w:tmpl w:val="C960134E"/>
+    <w:lvl w:ilvl="0" w:tplc="080A000F">
+      <w:start w:val="1"/>
+      <w:numFmt w:val="decimal"/>
+      <w:lvlText w:val="%1."/>
+      <w:lvlJc w:val="left"/>
+      <w:pPr>
+        <w:ind w:left="720" w:hanging="360"/>
+      </w:pPr>
+    </w:lvl>
+    <w:lvl w:ilvl="1" w:tplc="080A0019" w:tentative="1">
+      <w:start w:val="1"/>
+      <w:numFmt w:val="lowerLetter"/>
+      <w:lvlText w:val="%2."/>
+      <w:lvlJc w:val="left"/>
+      <w:pPr>
+        <w:ind w:left="1440" w:hanging="360"/>
+      </w:pPr>
+    </w:lvl>
+    <w:lvl w:ilvl="2" w:tplc="080A001B" w:tentative="1">
+      <w:start w:val="1"/>
+      <w:numFmt w:val="lowerRoman"/>
+      <w:lvlText w:val="%3."/>
+      <w:lvlJc w:val="right"/>
+      <w:pPr>
+        <w:ind w:left="2160" w:hanging="180"/>
+      </w:pPr>
+    </w:lvl>
+    <w:lvl w:ilvl="3" w:tplc="080A000F" w:tentative="1">
+      <w:start w:val="1"/>
+      <w:numFmt w:val="decimal"/>
+      <w:lvlText w:val="%4."/>
+      <w:lvlJc w:val="left"/>
+      <w:pPr>
+        <w:ind w:left="2880" w:hanging="360"/>
+      </w:pPr>
+    </w:lvl>
+    <w:lvl w:ilvl="4" w:tplc="080A0019" w:tentative="1">
+      <w:start w:val="1"/>
+      <w:numFmt w:val="lowerLetter"/>
+      <w:lvlText w:val="%5."/>
+      <w:lvlJc w:val="left"/>
+      <w:pPr>
+        <w:ind w:left="3600" w:hanging="360"/>
+      </w:pPr>
+    </w:lvl>
+    <w:lvl w:ilvl="5" w:tplc="080A001B" w:tentative="1">
+      <w:start w:val="1"/>
+      <w:numFmt w:val="lowerRoman"/>
+      <w:lvlText w:val="%6."/>
+      <w:lvlJc w:val="right"/>
+      <w:pPr>
+        <w:ind w:left="4320" w:hanging="180"/>
+      </w:pPr>
+    </w:lvl>
+    <w:lvl w:ilvl="6" w:tplc="080A000F" w:tentative="1">
+      <w:start w:val="1"/>
+      <w:numFmt w:val="decimal"/>
+      <w:lvlText w:val="%7."/>
+      <w:lvlJc w:val="left"/>
+      <w:pPr>
+        <w:ind w:left="5040" w:hanging="360"/>
+      </w:pPr>
+    </w:lvl>
+    <w:lvl w:ilvl="7" w:tplc="080A0019" w:tentative="1">
+      <w:start w:val="1"/>
+      <w:numFmt w:val="lowerLetter"/>
+      <w:lvlText w:val="%8."/>
+      <w:lvlJc w:val="left"/>
+      <w:pPr>
+        <w:ind w:left="5760" w:hanging="360"/>
+      </w:pPr>
+    </w:lvl>
+    <w:lvl w:ilvl="8" w:tplc="080A001B" w:tentative="1">
+      <w:start w:val="1"/>
+      <w:numFmt w:val="lowerRoman"/>
+      <w:lvlText w:val="%9."/>
+      <w:lvlJc w:val="right"/>
+      <w:pPr>
+        <w:ind w:left="6480" w:hanging="180"/>
+      </w:pPr>
+    </w:lvl>
+  </w:abstractNum>
+  <w:abstractNum w:abstractNumId="8">
     <w:nsid w:val="79F21B2E"/>
     <w:multiLevelType w:val="hybridMultilevel"/>
     <w:tmpl w:val="B1B878C4"/>
@@ -2875,10 +5915,10 @@
     </w:lvl>
   </w:abstractNum>
   <w:num w:numId="1">
-    <w:abstractNumId w:val="0"/>
+    <w:abstractNumId w:val="2"/>
   </w:num>
   <w:num w:numId="2">
-    <w:abstractNumId w:val="1"/>
+    <w:abstractNumId w:val="3"/>
     <w:lvlOverride w:ilvl="0">
       <w:startOverride w:val="1"/>
     </w:lvlOverride>
@@ -2908,16 +5948,28 @@
     </w:lvlOverride>
   </w:num>
   <w:num w:numId="3">
+    <w:abstractNumId w:val="5"/>
+  </w:num>
+  <w:num w:numId="4">
     <w:abstractNumId w:val="3"/>
   </w:num>
-  <w:num w:numId="4">
+  <w:num w:numId="5">
+    <w:abstractNumId w:val="4"/>
+  </w:num>
+  <w:num w:numId="6">
+    <w:abstractNumId w:val="8"/>
+  </w:num>
+  <w:num w:numId="7">
+    <w:abstractNumId w:val="0"/>
+  </w:num>
+  <w:num w:numId="8">
     <w:abstractNumId w:val="1"/>
   </w:num>
-  <w:num w:numId="5">
-    <w:abstractNumId w:val="2"/>
+  <w:num w:numId="9">
+    <w:abstractNumId w:val="6"/>
   </w:num>
-  <w:num w:numId="6">
-    <w:abstractNumId w:val="4"/>
+  <w:num w:numId="10">
+    <w:abstractNumId w:val="7"/>
   </w:num>
 </w:numbering>
 </file>
@@ -3352,6 +6404,19 @@
       <w:lang w:val="es-ES"/>
     </w:rPr>
   </w:style>
+  <w:style w:type="paragraph" w:styleId="TDC2">
+    <w:name w:val="toc 2"/>
+    <w:basedOn w:val="Normal"/>
+    <w:next w:val="Normal"/>
+    <w:autoRedefine/>
+    <w:uiPriority w:val="39"/>
+    <w:unhideWhenUsed/>
+    <w:rsid w:val="0068149D"/>
+    <w:pPr>
+      <w:spacing w:after="100"/>
+      <w:ind w:left="220"/>
+    </w:pPr>
+  </w:style>
 </w:styles>
 </file>
 
@@ -3644,7 +6709,7 @@
   <a:extraClrSchemeLst/>
   <a:extLst>
     <a:ext uri="{05A4C25C-085E-4340-85A3-A5531E510DB2}">
-      <thm15:themeFamily xmlns="" xmlns:thm15="http://schemas.microsoft.com/office/thememl/2012/main" name="Office Theme" id="{62F939B6-93AF-4DB8-9C6B-D6C7DFDC589F}" vid="{4A3C46E8-61CC-4603-A589-7422A47A8E4A}"/>
+      <thm15:themeFamily xmlns:thm15="http://schemas.microsoft.com/office/thememl/2012/main" xmlns="" name="Office Theme" id="{62F939B6-93AF-4DB8-9C6B-D6C7DFDC589F}" vid="{4A3C46E8-61CC-4603-A589-7422A47A8E4A}"/>
     </a:ext>
   </a:extLst>
 </a:theme>
@@ -3655,7 +6720,7 @@
 </file>
 
 <file path=customXml/itemProps1.xml><?xml version="1.0" encoding="utf-8"?>
-<ds:datastoreItem xmlns:ds="http://schemas.openxmlformats.org/officeDocument/2006/customXml" ds:itemID="{6F9E6899-D6E0-4EE2-87FB-FCBC64F55EC7}">
+<ds:datastoreItem xmlns:ds="http://schemas.openxmlformats.org/officeDocument/2006/customXml" ds:itemID="{5132BACA-2CF8-43E5-9757-53AFAA8B71D7}">
   <ds:schemaRefs>
     <ds:schemaRef ds:uri="http://schemas.openxmlformats.org/officeDocument/2006/bibliography"/>
   </ds:schemaRefs>

</xml_diff>